<commit_message>
Flowcharts mostly finished, just need to finish the automation flowcharts. DPD updated up to flowchart point. Project manager has updated spec, so more info on how to go about automation sorted is available.
</commit_message>
<xml_diff>
--- a/DPD/Tobor Inc. DPD.docx
+++ b/DPD/Tobor Inc. DPD.docx
@@ -120,16 +120,7 @@
           <w:sz w:val="44"/>
           <w:szCs w:val="44"/>
         </w:rPr>
-        <w:t>App Automation: Register, Deliver and Re</w:t>
-      </w:r>
-      <w:bookmarkStart w:id="0" w:name="_GoBack"/>
-      <w:bookmarkEnd w:id="0"/>
-      <w:r>
-        <w:rPr>
-          <w:sz w:val="44"/>
-          <w:szCs w:val="44"/>
-        </w:rPr>
-        <w:t>port</w:t>
+        <w:t>App Automation: Register, Deliver and Report</w:t>
       </w:r>
     </w:p>
     <w:p>
@@ -205,6 +196,13 @@
           <w:szCs w:val="32"/>
         </w:rPr>
         <w:t>1.0</w:t>
+      </w:r>
+      <w:r>
+        <w:rPr>
+          <w:sz w:val="32"/>
+          <w:szCs w:val="32"/>
+        </w:rPr>
+        <w:t>1</w:t>
       </w:r>
     </w:p>
     <w:p/>
@@ -446,6 +444,15 @@
                 <w:color w:val="auto"/>
               </w:rPr>
             </w:pPr>
+            <w:r>
+              <w:rPr>
+                <w:rFonts w:asciiTheme="majorHAnsi" w:eastAsia="Calibri" w:hAnsiTheme="majorHAnsi" w:cstheme="majorHAnsi"/>
+                <w:i/>
+                <w:iCs/>
+                <w:color w:val="auto"/>
+              </w:rPr>
+              <w:t>17.06.2020</w:t>
+            </w:r>
           </w:p>
         </w:tc>
         <w:tc>
@@ -462,6 +469,14 @@
                 <w:iCs/>
               </w:rPr>
             </w:pPr>
+            <w:r>
+              <w:rPr>
+                <w:rFonts w:asciiTheme="majorHAnsi" w:eastAsia="Calibri" w:hAnsiTheme="majorHAnsi" w:cstheme="majorHAnsi"/>
+                <w:i/>
+                <w:iCs/>
+              </w:rPr>
+              <w:t>1.01</w:t>
+            </w:r>
           </w:p>
         </w:tc>
         <w:tc>
@@ -478,6 +493,14 @@
                 <w:iCs/>
               </w:rPr>
             </w:pPr>
+            <w:r>
+              <w:rPr>
+                <w:rFonts w:asciiTheme="majorHAnsi" w:eastAsia="Calibri" w:hAnsiTheme="majorHAnsi" w:cstheme="majorHAnsi"/>
+                <w:i/>
+                <w:iCs/>
+              </w:rPr>
+              <w:t>Updates</w:t>
+            </w:r>
           </w:p>
         </w:tc>
         <w:tc>
@@ -500,7 +523,7 @@
                 <w:i/>
                 <w:iCs/>
               </w:rPr>
-              <w:t>Name</w:t>
+              <w:t>James Harper</w:t>
             </w:r>
           </w:p>
         </w:tc>
@@ -981,9 +1004,8 @@
                 <w:rFonts w:asciiTheme="majorHAnsi" w:eastAsia="Calibri" w:hAnsiTheme="majorHAnsi" w:cstheme="majorHAnsi"/>
                 <w:i/>
                 <w:iCs/>
-                <w:color w:val="FF0000"/>
-              </w:rPr>
-              <w:t>Information / Sign off / Review</w:t>
+              </w:rPr>
+              <w:t>Review</w:t>
             </w:r>
           </w:p>
         </w:tc>
@@ -1062,9 +1084,8 @@
                 <w:rFonts w:asciiTheme="majorHAnsi" w:eastAsia="Calibri" w:hAnsiTheme="majorHAnsi" w:cstheme="majorHAnsi"/>
                 <w:i/>
                 <w:iCs/>
-                <w:color w:val="FF0000"/>
-              </w:rPr>
-              <w:t>Information / Sign off / Review</w:t>
+              </w:rPr>
+              <w:t>Information</w:t>
             </w:r>
           </w:p>
         </w:tc>
@@ -1143,9 +1164,8 @@
                 <w:rFonts w:asciiTheme="majorHAnsi" w:eastAsia="Calibri" w:hAnsiTheme="majorHAnsi" w:cstheme="majorHAnsi"/>
                 <w:i/>
                 <w:iCs/>
-                <w:color w:val="FF0000"/>
-              </w:rPr>
-              <w:t>Information / Sign off / Review</w:t>
+              </w:rPr>
+              <w:t>Sign Off</w:t>
             </w:r>
           </w:p>
         </w:tc>
@@ -1438,9 +1458,9 @@
         </w:tc>
       </w:tr>
     </w:tbl>
-    <w:bookmarkStart w:id="1" w:name="_Toc449536180" w:displacedByCustomXml="next"/>
-    <w:bookmarkStart w:id="2" w:name="_Toc465762659" w:displacedByCustomXml="next"/>
-    <w:bookmarkStart w:id="3" w:name="_Toc479683547" w:displacedByCustomXml="next"/>
+    <w:bookmarkStart w:id="0" w:name="_Toc479683547" w:displacedByCustomXml="next"/>
+    <w:bookmarkStart w:id="1" w:name="_Toc465762659" w:displacedByCustomXml="next"/>
+    <w:bookmarkStart w:id="2" w:name="_Toc449536180" w:displacedByCustomXml="next"/>
     <w:sdt>
       <w:sdtPr>
         <w:rPr>
@@ -3191,12 +3211,12 @@
       <w:pPr>
         <w:pStyle w:val="Heading1"/>
       </w:pPr>
-      <w:bookmarkStart w:id="4" w:name="_Toc26352448"/>
+      <w:bookmarkStart w:id="3" w:name="_Toc26352448"/>
       <w:r>
         <w:lastRenderedPageBreak/>
         <w:t>1 Introduction</w:t>
       </w:r>
-      <w:bookmarkEnd w:id="4"/>
+      <w:bookmarkEnd w:id="3"/>
     </w:p>
     <w:p>
       <w:pPr>
@@ -3214,18 +3234,17 @@
           <w:iCs/>
           <w:lang w:eastAsia="zh-CN"/>
         </w:rPr>
-        <w:t xml:space="preserve">Tobor Inc. has requested consultation with their app automation. This process involves taking in registering details from consumers, those being an email, their home address and full name. </w:t>
-      </w:r>
-    </w:p>
-    <w:p>
-      <w:pPr>
+        <w:t>Tobor Inc. has requested consultation with their app automation. This process involves taking in registering details from</w:t>
+      </w:r>
+      <w:r>
         <w:rPr>
           <w:rFonts w:ascii="Calibri Light" w:hAnsi="Calibri Light"/>
           <w:i/>
           <w:iCs/>
           <w:lang w:eastAsia="zh-CN"/>
         </w:rPr>
-      </w:pPr>
+        <w:t xml:space="preserve"> a customer to create a presence on their software.</w:t>
+      </w:r>
       <w:r>
         <w:rPr>
           <w:rFonts w:ascii="Calibri Light" w:hAnsi="Calibri Light"/>
@@ -3233,27 +3252,27 @@
           <w:iCs/>
           <w:lang w:eastAsia="zh-CN"/>
         </w:rPr>
-        <w:t>This then goes onto expand with taking in data from a selection of websites that the user selects via a pre-defined list of hobbies, e.g. sports. Then the automation goes onto tidy up the data and send it to</w:t>
-      </w:r>
-      <w:r>
+        <w:t xml:space="preserve"> </w:t>
+      </w:r>
+    </w:p>
+    <w:p>
+      <w:pPr>
         <w:rPr>
           <w:rFonts w:ascii="Calibri Light" w:hAnsi="Calibri Light"/>
           <w:i/>
           <w:iCs/>
           <w:lang w:eastAsia="zh-CN"/>
         </w:rPr>
-        <w:t xml:space="preserve"> the user.</w:t>
-      </w:r>
-    </w:p>
-    <w:p>
-      <w:pPr>
+      </w:pPr>
+      <w:r>
         <w:rPr>
           <w:rFonts w:ascii="Calibri Light" w:hAnsi="Calibri Light"/>
           <w:i/>
           <w:iCs/>
           <w:lang w:eastAsia="zh-CN"/>
         </w:rPr>
-      </w:pPr>
+        <w:t>This then goes onto expand with taking in data from a selection of websites that the user selects via a pre-defined list of hobbies, e.g. sport</w:t>
+      </w:r>
       <w:r>
         <w:rPr>
           <w:rFonts w:ascii="Calibri Light" w:hAnsi="Calibri Light"/>
@@ -3261,96 +3280,92 @@
           <w:iCs/>
           <w:lang w:eastAsia="zh-CN"/>
         </w:rPr>
-        <w:t>Lastly, the user options they requested are tallied down and noted as means of data collection for Tobor Inc. to help with further development.</w:t>
-      </w:r>
-    </w:p>
-    <w:p>
-      <w:pPr>
-        <w:pStyle w:val="Heading1"/>
-      </w:pPr>
-      <w:bookmarkStart w:id="5" w:name="_Toc26352449"/>
-      <w:r>
-        <w:rPr>
-          <w:caps w:val="0"/>
-        </w:rPr>
-        <w:t>2</w:t>
-      </w:r>
-      <w:r>
-        <w:rPr>
-          <w:caps w:val="0"/>
-        </w:rPr>
-        <w:t xml:space="preserve"> </w:t>
-      </w:r>
-      <w:r>
-        <w:t>Manual P</w:t>
-      </w:r>
-      <w:r>
-        <w:t>rocess</w:t>
-      </w:r>
-      <w:bookmarkEnd w:id="3"/>
-      <w:bookmarkEnd w:id="2"/>
-      <w:bookmarkEnd w:id="1"/>
-      <w:bookmarkEnd w:id="5"/>
-    </w:p>
-    <w:p>
-      <w:pPr>
-        <w:pStyle w:val="Heading2"/>
-        <w:rPr>
-          <w:lang w:eastAsia="zh-CN"/>
-        </w:rPr>
-      </w:pPr>
-      <w:bookmarkStart w:id="6" w:name="_Toc26352450"/>
-      <w:bookmarkStart w:id="7" w:name="_Toc449536182"/>
-      <w:bookmarkStart w:id="8" w:name="_Toc465762661"/>
-      <w:bookmarkStart w:id="9" w:name="_Toc479683549"/>
-      <w:r>
-        <w:rPr>
-          <w:lang w:eastAsia="zh-CN"/>
-        </w:rPr>
-        <w:t>2.1 Overview</w:t>
-      </w:r>
-      <w:bookmarkEnd w:id="6"/>
-    </w:p>
-    <w:p>
-      <w:pPr>
+        <w:t>s and hobbies.</w:t>
+      </w:r>
+      <w:r>
         <w:rPr>
           <w:rFonts w:ascii="Calibri Light" w:hAnsi="Calibri Light"/>
           <w:i/>
           <w:iCs/>
-          <w:color w:val="FF0000"/>
           <w:lang w:eastAsia="zh-CN"/>
         </w:rPr>
-      </w:pPr>
+        <w:t xml:space="preserve"> Then the automation goes onto tidy up the data and send it to</w:t>
+      </w:r>
       <w:r>
         <w:rPr>
           <w:rFonts w:ascii="Calibri Light" w:hAnsi="Calibri Light"/>
           <w:i/>
           <w:iCs/>
-          <w:color w:val="FF0000"/>
           <w:lang w:eastAsia="zh-CN"/>
         </w:rPr>
-        <w:t>Overview of the manual process as it stands currently. Includes bullet pointed list of high-level steps to take to run the process.</w:t>
-      </w:r>
-      <w:r>
+        <w:t xml:space="preserve"> the user.</w:t>
+      </w:r>
+    </w:p>
+    <w:p>
+      <w:pPr>
         <w:rPr>
           <w:rFonts w:ascii="Calibri Light" w:hAnsi="Calibri Light"/>
           <w:i/>
           <w:iCs/>
-          <w:color w:val="FF0000"/>
           <w:lang w:eastAsia="zh-CN"/>
         </w:rPr>
-        <w:t>:</w:t>
-      </w:r>
+      </w:pPr>
       <w:r>
         <w:rPr>
           <w:rFonts w:ascii="Calibri Light" w:hAnsi="Calibri Light"/>
           <w:i/>
           <w:iCs/>
-          <w:color w:val="FF0000"/>
           <w:lang w:eastAsia="zh-CN"/>
         </w:rPr>
+        <w:t>Lastly, the user options they requested are tallied down and noted as means of data collection for Tobor Inc. to help with further development.</w:t>
+      </w:r>
+    </w:p>
+    <w:p>
+      <w:pPr>
+        <w:pStyle w:val="Heading1"/>
+      </w:pPr>
+      <w:bookmarkStart w:id="4" w:name="_Toc26352449"/>
+      <w:r>
+        <w:rPr>
+          <w:caps w:val="0"/>
+        </w:rPr>
+        <w:t>2</w:t>
+      </w:r>
+      <w:r>
+        <w:rPr>
+          <w:caps w:val="0"/>
+        </w:rPr>
         <w:t xml:space="preserve"> </w:t>
       </w:r>
+      <w:r>
+        <w:t>Manual P</w:t>
+      </w:r>
+      <w:r>
+        <w:t>rocess</w:t>
+      </w:r>
+      <w:bookmarkEnd w:id="2"/>
+      <w:bookmarkEnd w:id="1"/>
+      <w:bookmarkEnd w:id="0"/>
+      <w:bookmarkEnd w:id="4"/>
+    </w:p>
+    <w:p>
+      <w:pPr>
+        <w:pStyle w:val="Heading2"/>
+        <w:rPr>
+          <w:lang w:eastAsia="zh-CN"/>
+        </w:rPr>
+      </w:pPr>
+      <w:bookmarkStart w:id="5" w:name="_Toc26352450"/>
+      <w:bookmarkStart w:id="6" w:name="_Toc449536182"/>
+      <w:bookmarkStart w:id="7" w:name="_Toc465762661"/>
+      <w:bookmarkStart w:id="8" w:name="_Toc479683549"/>
+      <w:r>
+        <w:rPr>
+          <w:lang w:eastAsia="zh-CN"/>
+        </w:rPr>
+        <w:t>2.1 Overview</w:t>
+      </w:r>
+      <w:bookmarkEnd w:id="5"/>
     </w:p>
     <w:p>
       <w:pPr>
@@ -3366,7 +3381,6 @@
           <w:rFonts w:ascii="Calibri Light" w:hAnsi="Calibri Light"/>
           <w:i/>
           <w:iCs/>
-          <w:color w:val="FF0000"/>
           <w:lang w:eastAsia="zh-CN"/>
         </w:rPr>
       </w:pPr>
@@ -3375,10 +3389,27 @@
           <w:rFonts w:ascii="Calibri Light" w:hAnsi="Calibri Light"/>
           <w:i/>
           <w:iCs/>
-          <w:color w:val="FF0000"/>
           <w:lang w:eastAsia="zh-CN"/>
         </w:rPr>
-        <w:t>Step 1</w:t>
+        <w:t>User sends their registration details to the company email. Details being</w:t>
+      </w:r>
+      <w:r>
+        <w:rPr>
+          <w:rFonts w:ascii="Calibri Light" w:hAnsi="Calibri Light"/>
+          <w:i/>
+          <w:iCs/>
+          <w:lang w:eastAsia="zh-CN"/>
+        </w:rPr>
+        <w:t xml:space="preserve"> </w:t>
+      </w:r>
+      <w:r>
+        <w:rPr>
+          <w:rFonts w:ascii="Calibri Light" w:hAnsi="Calibri Light"/>
+          <w:i/>
+          <w:iCs/>
+          <w:lang w:eastAsia="zh-CN"/>
+        </w:rPr>
+        <w:t>the user’s first name, last name, phone number, address, email address, the content they request and the frequency it gets delivered.</w:t>
       </w:r>
     </w:p>
     <w:p>
@@ -3395,7 +3426,6 @@
           <w:rFonts w:ascii="Calibri Light" w:hAnsi="Calibri Light"/>
           <w:i/>
           <w:iCs/>
-          <w:color w:val="FF0000"/>
           <w:lang w:eastAsia="zh-CN"/>
         </w:rPr>
       </w:pPr>
@@ -3404,10 +3434,9 @@
           <w:rFonts w:ascii="Calibri Light" w:hAnsi="Calibri Light"/>
           <w:i/>
           <w:iCs/>
-          <w:color w:val="FF0000"/>
           <w:lang w:eastAsia="zh-CN"/>
         </w:rPr>
-        <w:t>Step 2</w:t>
+        <w:t>Details are then stored by the company, usually locally, with the option of changing/removing them.</w:t>
       </w:r>
     </w:p>
     <w:p>
@@ -3424,7 +3453,6 @@
           <w:rFonts w:ascii="Calibri Light" w:hAnsi="Calibri Light"/>
           <w:i/>
           <w:iCs/>
-          <w:color w:val="FF0000"/>
           <w:lang w:eastAsia="zh-CN"/>
         </w:rPr>
       </w:pPr>
@@ -3433,10 +3461,9 @@
           <w:rFonts w:ascii="Calibri Light" w:hAnsi="Calibri Light"/>
           <w:i/>
           <w:iCs/>
-          <w:color w:val="FF0000"/>
           <w:lang w:eastAsia="zh-CN"/>
         </w:rPr>
-        <w:t>Step 3</w:t>
+        <w:t>Content is taken from three different website options (Sport, Tech, Hobbies) daily. Content being described as a brief description of what’s going on.</w:t>
       </w:r>
     </w:p>
     <w:p>
@@ -3453,7 +3480,6 @@
           <w:rFonts w:ascii="Calibri Light" w:hAnsi="Calibri Light"/>
           <w:i/>
           <w:iCs/>
-          <w:color w:val="FF0000"/>
           <w:lang w:eastAsia="zh-CN"/>
         </w:rPr>
       </w:pPr>
@@ -3462,23 +3488,34 @@
           <w:rFonts w:ascii="Calibri Light" w:hAnsi="Calibri Light"/>
           <w:i/>
           <w:iCs/>
-          <w:color w:val="FF0000"/>
           <w:lang w:eastAsia="zh-CN"/>
         </w:rPr>
-        <w:t>etc.</w:t>
+        <w:t xml:space="preserve">A report is </w:t>
+      </w:r>
+      <w:r>
+        <w:rPr>
+          <w:rFonts w:ascii="Calibri Light" w:hAnsi="Calibri Light"/>
+          <w:i/>
+          <w:iCs/>
+          <w:lang w:eastAsia="zh-CN"/>
+        </w:rPr>
+        <w:t>taken before the content is sent off, noting who will receive that aggregated data and what the day is.</w:t>
       </w:r>
     </w:p>
     <w:p>
       <w:pPr>
+        <w:pStyle w:val="ListParagraph"/>
+        <w:numPr>
+          <w:ilvl w:val="0"/>
+          <w:numId w:val="5"/>
+        </w:numPr>
         <w:tabs>
           <w:tab w:val="left" w:pos="5235"/>
         </w:tabs>
         <w:rPr>
           <w:rFonts w:ascii="Calibri Light" w:hAnsi="Calibri Light"/>
           <w:i/>
-          <w:color w:val="FF0000"/>
-          <w:sz w:val="16"/>
-          <w:szCs w:val="16"/>
+          <w:iCs/>
           <w:lang w:eastAsia="zh-CN"/>
         </w:rPr>
       </w:pPr>
@@ -3486,45 +3523,10 @@
         <w:rPr>
           <w:rFonts w:ascii="Calibri Light" w:hAnsi="Calibri Light"/>
           <w:i/>
-          <w:color w:val="FF0000"/>
-          <w:sz w:val="16"/>
-          <w:szCs w:val="16"/>
+          <w:iCs/>
           <w:lang w:eastAsia="zh-CN"/>
         </w:rPr>
-        <w:t xml:space="preserve">Acronyms </w:t>
-      </w:r>
-      <w:r>
-        <w:rPr>
-          <w:rFonts w:ascii="Calibri Light" w:hAnsi="Calibri Light"/>
-          <w:i/>
-          <w:color w:val="FF0000"/>
-          <w:sz w:val="16"/>
-          <w:szCs w:val="16"/>
-          <w:lang w:eastAsia="zh-CN"/>
-        </w:rPr>
-        <w:t>–</w:t>
-      </w:r>
-      <w:r>
-        <w:rPr>
-          <w:rFonts w:ascii="Calibri Light" w:hAnsi="Calibri Light"/>
-          <w:i/>
-          <w:color w:val="FF0000"/>
-          <w:sz w:val="16"/>
-          <w:szCs w:val="16"/>
-          <w:lang w:eastAsia="zh-CN"/>
-        </w:rPr>
-        <w:t xml:space="preserve"> </w:t>
-      </w:r>
-      <w:r>
-        <w:rPr>
-          <w:rFonts w:ascii="Calibri Light" w:hAnsi="Calibri Light"/>
-          <w:i/>
-          <w:color w:val="FF0000"/>
-          <w:sz w:val="16"/>
-          <w:szCs w:val="16"/>
-          <w:lang w:eastAsia="zh-CN"/>
-        </w:rPr>
-        <w:t>detail the meanings of any acronyms used above e.g. systems, clients etc.</w:t>
+        <w:t>These reports are then compiled together into a larger report of what was sent out on that day. This is stored locally on a company computer.</w:t>
       </w:r>
     </w:p>
     <w:p>
@@ -3534,7 +3536,7 @@
           <w:lang w:eastAsia="zh-CN"/>
         </w:rPr>
       </w:pPr>
-      <w:bookmarkStart w:id="10" w:name="_Toc26352451"/>
+      <w:bookmarkStart w:id="9" w:name="_Toc26352451"/>
       <w:r>
         <w:rPr>
           <w:lang w:eastAsia="zh-CN"/>
@@ -3552,109 +3554,453 @@
           <w:lang w:eastAsia="zh-CN"/>
         </w:rPr>
         <w:t xml:space="preserve"> Detailed Process Flow</w:t>
+      </w:r>
+      <w:bookmarkEnd w:id="9"/>
+    </w:p>
+    <w:p>
+      <w:pPr>
+        <w:tabs>
+          <w:tab w:val="left" w:pos="5235"/>
+        </w:tabs>
+        <w:rPr>
+          <w:rFonts w:ascii="Calibri Light" w:hAnsi="Calibri Light"/>
+          <w:lang w:eastAsia="zh-CN"/>
+        </w:rPr>
+      </w:pPr>
+      <w:r>
+        <w:rPr>
+          <w:rFonts w:ascii="Calibri Light" w:hAnsi="Calibri Light"/>
+          <w:lang w:eastAsia="zh-CN"/>
+        </w:rPr>
+        <w:t>Registration:</w:t>
+      </w:r>
+      <w:r>
+        <w:rPr>
+          <w:rFonts w:ascii="Calibri Light" w:hAnsi="Calibri Light"/>
+          <w:lang w:eastAsia="zh-CN"/>
+        </w:rPr>
+        <w:tab/>
+        <w:t>Content Delivery:</w:t>
+      </w:r>
+    </w:p>
+    <w:p>
+      <w:pPr>
+        <w:tabs>
+          <w:tab w:val="left" w:pos="5235"/>
+        </w:tabs>
+        <w:rPr>
+          <w:rFonts w:ascii="Calibri Light" w:hAnsi="Calibri Light"/>
+          <w:lang w:eastAsia="zh-CN"/>
+        </w:rPr>
+      </w:pPr>
+      <w:r>
+        <w:rPr>
+          <w:rFonts w:ascii="Calibri Light" w:hAnsi="Calibri Light"/>
+          <w:noProof/>
+          <w:lang w:eastAsia="zh-CN"/>
+        </w:rPr>
+        <w:drawing>
+          <wp:inline distT="0" distB="0" distL="0" distR="0" wp14:anchorId="0BF5B898" wp14:editId="5F5DB3B0">
+            <wp:extent cx="2286000" cy="3590157"/>
+            <wp:effectExtent l="0" t="0" r="0" b="0"/>
+            <wp:docPr id="5" name="Picture 5"/>
+            <wp:cNvGraphicFramePr>
+              <a:graphicFrameLocks xmlns:a="http://schemas.openxmlformats.org/drawingml/2006/main" noChangeAspect="1"/>
+            </wp:cNvGraphicFramePr>
+            <a:graphic xmlns:a="http://schemas.openxmlformats.org/drawingml/2006/main">
+              <a:graphicData uri="http://schemas.openxmlformats.org/drawingml/2006/picture">
+                <pic:pic xmlns:pic="http://schemas.openxmlformats.org/drawingml/2006/picture">
+                  <pic:nvPicPr>
+                    <pic:cNvPr id="5" name="Tobor Registration.png"/>
+                    <pic:cNvPicPr/>
+                  </pic:nvPicPr>
+                  <pic:blipFill>
+                    <a:blip r:embed="rId12" cstate="print">
+                      <a:extLst>
+                        <a:ext uri="{28A0092B-C50C-407E-A947-70E740481C1C}">
+                          <a14:useLocalDpi xmlns:a14="http://schemas.microsoft.com/office/drawing/2010/main" val="0"/>
+                        </a:ext>
+                      </a:extLst>
+                    </a:blip>
+                    <a:stretch>
+                      <a:fillRect/>
+                    </a:stretch>
+                  </pic:blipFill>
+                  <pic:spPr>
+                    <a:xfrm>
+                      <a:off x="0" y="0"/>
+                      <a:ext cx="2296208" cy="3606188"/>
+                    </a:xfrm>
+                    <a:prstGeom prst="rect">
+                      <a:avLst/>
+                    </a:prstGeom>
+                  </pic:spPr>
+                </pic:pic>
+              </a:graphicData>
+            </a:graphic>
+          </wp:inline>
+        </w:drawing>
+      </w:r>
+      <w:r>
+        <w:rPr>
+          <w:rFonts w:ascii="Calibri Light" w:hAnsi="Calibri Light"/>
+          <w:lang w:eastAsia="zh-CN"/>
+        </w:rPr>
+        <w:tab/>
+      </w:r>
+      <w:r>
+        <w:rPr>
+          <w:rFonts w:ascii="Calibri Light" w:hAnsi="Calibri Light"/>
+          <w:noProof/>
+          <w:lang w:eastAsia="zh-CN"/>
+        </w:rPr>
+        <w:drawing>
+          <wp:inline distT="0" distB="0" distL="0" distR="0" wp14:anchorId="66131A8E" wp14:editId="3B0F7693">
+            <wp:extent cx="2952750" cy="3664585"/>
+            <wp:effectExtent l="0" t="0" r="0" b="0"/>
+            <wp:docPr id="6" name="Picture 6"/>
+            <wp:cNvGraphicFramePr>
+              <a:graphicFrameLocks xmlns:a="http://schemas.openxmlformats.org/drawingml/2006/main" noChangeAspect="1"/>
+            </wp:cNvGraphicFramePr>
+            <a:graphic xmlns:a="http://schemas.openxmlformats.org/drawingml/2006/main">
+              <a:graphicData uri="http://schemas.openxmlformats.org/drawingml/2006/picture">
+                <pic:pic xmlns:pic="http://schemas.openxmlformats.org/drawingml/2006/picture">
+                  <pic:nvPicPr>
+                    <pic:cNvPr id="6" name="Data Collate and Send.png"/>
+                    <pic:cNvPicPr/>
+                  </pic:nvPicPr>
+                  <pic:blipFill>
+                    <a:blip r:embed="rId13" cstate="print">
+                      <a:extLst>
+                        <a:ext uri="{28A0092B-C50C-407E-A947-70E740481C1C}">
+                          <a14:useLocalDpi xmlns:a14="http://schemas.microsoft.com/office/drawing/2010/main" val="0"/>
+                        </a:ext>
+                      </a:extLst>
+                    </a:blip>
+                    <a:stretch>
+                      <a:fillRect/>
+                    </a:stretch>
+                  </pic:blipFill>
+                  <pic:spPr>
+                    <a:xfrm>
+                      <a:off x="0" y="0"/>
+                      <a:ext cx="2955896" cy="3668489"/>
+                    </a:xfrm>
+                    <a:prstGeom prst="rect">
+                      <a:avLst/>
+                    </a:prstGeom>
+                  </pic:spPr>
+                </pic:pic>
+              </a:graphicData>
+            </a:graphic>
+          </wp:inline>
+        </w:drawing>
+      </w:r>
+    </w:p>
+    <w:p>
+      <w:pPr>
+        <w:tabs>
+          <w:tab w:val="left" w:pos="5235"/>
+        </w:tabs>
+        <w:rPr>
+          <w:rFonts w:ascii="Calibri Light" w:hAnsi="Calibri Light"/>
+          <w:lang w:eastAsia="zh-CN"/>
+        </w:rPr>
+      </w:pPr>
+      <w:r>
+        <w:rPr>
+          <w:rFonts w:ascii="Calibri Light" w:hAnsi="Calibri Light"/>
+          <w:lang w:eastAsia="zh-CN"/>
+        </w:rPr>
+        <w:lastRenderedPageBreak/>
+        <w:t>Report Collation:</w:t>
+      </w:r>
+    </w:p>
+    <w:p>
+      <w:pPr>
+        <w:tabs>
+          <w:tab w:val="left" w:pos="5235"/>
+        </w:tabs>
+        <w:rPr>
+          <w:rFonts w:ascii="Calibri Light" w:hAnsi="Calibri Light"/>
+          <w:lang w:eastAsia="zh-CN"/>
+        </w:rPr>
+      </w:pPr>
+      <w:r>
+        <w:rPr>
+          <w:rFonts w:ascii="Calibri Light" w:hAnsi="Calibri Light"/>
+          <w:noProof/>
+          <w:lang w:eastAsia="zh-CN"/>
+        </w:rPr>
+        <w:drawing>
+          <wp:inline distT="0" distB="0" distL="0" distR="0" wp14:anchorId="1642F72D" wp14:editId="31CCC8F6">
+            <wp:extent cx="1444755" cy="3493015"/>
+            <wp:effectExtent l="0" t="0" r="3175" b="0"/>
+            <wp:docPr id="7" name="Picture 7"/>
+            <wp:cNvGraphicFramePr>
+              <a:graphicFrameLocks xmlns:a="http://schemas.openxmlformats.org/drawingml/2006/main" noChangeAspect="1"/>
+            </wp:cNvGraphicFramePr>
+            <a:graphic xmlns:a="http://schemas.openxmlformats.org/drawingml/2006/main">
+              <a:graphicData uri="http://schemas.openxmlformats.org/drawingml/2006/picture">
+                <pic:pic xmlns:pic="http://schemas.openxmlformats.org/drawingml/2006/picture">
+                  <pic:nvPicPr>
+                    <pic:cNvPr id="7" name="Collate Reports.png"/>
+                    <pic:cNvPicPr/>
+                  </pic:nvPicPr>
+                  <pic:blipFill>
+                    <a:blip r:embed="rId14" cstate="print">
+                      <a:extLst>
+                        <a:ext uri="{28A0092B-C50C-407E-A947-70E740481C1C}">
+                          <a14:useLocalDpi xmlns:a14="http://schemas.microsoft.com/office/drawing/2010/main" val="0"/>
+                        </a:ext>
+                      </a:extLst>
+                    </a:blip>
+                    <a:stretch>
+                      <a:fillRect/>
+                    </a:stretch>
+                  </pic:blipFill>
+                  <pic:spPr>
+                    <a:xfrm>
+                      <a:off x="0" y="0"/>
+                      <a:ext cx="1444755" cy="3493015"/>
+                    </a:xfrm>
+                    <a:prstGeom prst="rect">
+                      <a:avLst/>
+                    </a:prstGeom>
+                  </pic:spPr>
+                </pic:pic>
+              </a:graphicData>
+            </a:graphic>
+          </wp:inline>
+        </w:drawing>
+      </w:r>
+    </w:p>
+    <w:p>
+      <w:pPr>
+        <w:tabs>
+          <w:tab w:val="left" w:pos="5235"/>
+        </w:tabs>
+        <w:rPr>
+          <w:rFonts w:ascii="Calibri Light" w:hAnsi="Calibri Light"/>
+          <w:lang w:eastAsia="zh-CN"/>
+        </w:rPr>
+      </w:pPr>
+    </w:p>
+    <w:p>
+      <w:pPr>
+        <w:pStyle w:val="Heading1"/>
+      </w:pPr>
+      <w:bookmarkStart w:id="10" w:name="_Toc26352452"/>
+      <w:r>
+        <w:t>3</w:t>
+      </w:r>
+      <w:r>
+        <w:t xml:space="preserve"> Automat</w:t>
+      </w:r>
+      <w:r>
+        <w:t>ion</w:t>
+      </w:r>
+      <w:r>
+        <w:t xml:space="preserve"> </w:t>
+      </w:r>
+      <w:r>
+        <w:t>Proposal</w:t>
       </w:r>
       <w:bookmarkEnd w:id="10"/>
     </w:p>
     <w:p>
       <w:pPr>
-        <w:tabs>
-          <w:tab w:val="left" w:pos="5235"/>
-        </w:tabs>
-        <w:rPr>
-          <w:rFonts w:ascii="Calibri Light" w:hAnsi="Calibri Light"/>
-          <w:lang w:eastAsia="zh-CN"/>
-        </w:rPr>
-      </w:pPr>
+        <w:pStyle w:val="Heading2"/>
+      </w:pPr>
+      <w:bookmarkStart w:id="11" w:name="_Toc26352453"/>
+      <w:r>
+        <w:t>3</w:t>
+      </w:r>
+      <w:r>
+        <w:t>.1 Overview</w:t>
+      </w:r>
+      <w:bookmarkEnd w:id="11"/>
     </w:p>
     <w:p>
       <w:pPr>
-        <w:tabs>
-          <w:tab w:val="left" w:pos="5235"/>
-        </w:tabs>
-        <w:rPr>
-          <w:rFonts w:ascii="Calibri Light" w:hAnsi="Calibri Light"/>
+        <w:rPr>
           <w:i/>
           <w:iCs/>
           <w:color w:val="FF0000"/>
-          <w:lang w:eastAsia="zh-CN"/>
-        </w:rPr>
-      </w:pPr>
-      <w:r>
-        <w:rPr>
-          <w:rFonts w:ascii="Calibri Light" w:hAnsi="Calibri Light"/>
+        </w:rPr>
+      </w:pPr>
+      <w:r>
+        <w:rPr>
           <w:i/>
           <w:iCs/>
           <w:color w:val="FF0000"/>
-          <w:lang w:eastAsia="zh-CN"/>
-        </w:rPr>
-        <w:t xml:space="preserve">Detailed flow diagram covering </w:t>
-      </w:r>
-      <w:r>
-        <w:rPr>
-          <w:rFonts w:ascii="Calibri Light" w:hAnsi="Calibri Light"/>
-          <w:b/>
-          <w:bCs/>
+        </w:rPr>
+        <w:t>The automation proposed would take care of the registering, content aggregation, report filing and content delivery.</w:t>
+      </w:r>
+      <w:r>
+        <w:rPr>
           <w:i/>
           <w:iCs/>
           <w:color w:val="FF0000"/>
-          <w:lang w:eastAsia="zh-CN"/>
-        </w:rPr>
-        <w:t>all</w:t>
-      </w:r>
-      <w:r>
-        <w:rPr>
-          <w:rFonts w:ascii="Calibri Light" w:hAnsi="Calibri Light"/>
+        </w:rPr>
+        <w:t xml:space="preserve"> There is to be an overarching automation aspect that happens at </w:t>
+      </w:r>
+      <w:r>
+        <w:rPr>
           <w:i/>
           <w:iCs/>
           <w:color w:val="FF0000"/>
-          <w:lang w:eastAsia="zh-CN"/>
-        </w:rPr>
-        <w:t xml:space="preserve"> steps in the current manual process</w:t>
+        </w:rPr>
+        <w:t xml:space="preserve">half eleven in the morning triggering all the processes contained. If any submissions are to be made after this deadline, they will need </w:t>
+      </w:r>
+      <w:proofErr w:type="spellStart"/>
+      <w:r>
+        <w:rPr>
+          <w:i/>
+          <w:iCs/>
+          <w:color w:val="FF0000"/>
+        </w:rPr>
+        <w:t>ot</w:t>
+      </w:r>
+      <w:proofErr w:type="spellEnd"/>
+      <w:r>
+        <w:rPr>
+          <w:i/>
+          <w:iCs/>
+          <w:color w:val="FF0000"/>
+        </w:rPr>
+        <w:t xml:space="preserve"> be held until the next day.</w:t>
       </w:r>
     </w:p>
     <w:p>
       <w:pPr>
-        <w:tabs>
-          <w:tab w:val="left" w:pos="5235"/>
-        </w:tabs>
-        <w:rPr>
-          <w:rFonts w:ascii="Calibri Light" w:hAnsi="Calibri Light"/>
-          <w:lang w:eastAsia="zh-CN"/>
-        </w:rPr>
-      </w:pPr>
+        <w:rPr>
+          <w:i/>
+          <w:iCs/>
+          <w:color w:val="FF0000"/>
+        </w:rPr>
+      </w:pPr>
+      <w:r>
+        <w:rPr>
+          <w:i/>
+          <w:iCs/>
+          <w:color w:val="FF0000"/>
+        </w:rPr>
+        <w:t>Registering would occur via the user sending their details, as described in the manual process, to the company email. In this case we’re using the QA academy trainee e-mail to simulate that as accessing a company email isn’t possible. The Automation involved will then log these details down and send them to the UIPath Orchestrator as an individual object</w:t>
+      </w:r>
+      <w:r>
+        <w:rPr>
+          <w:i/>
+          <w:iCs/>
+          <w:color w:val="FF0000"/>
+        </w:rPr>
+        <w:t xml:space="preserve"> with its own unique identifier</w:t>
+      </w:r>
+      <w:r>
+        <w:rPr>
+          <w:i/>
+          <w:iCs/>
+          <w:color w:val="FF0000"/>
+        </w:rPr>
+        <w:t>. If any of these users send an incomplete</w:t>
+      </w:r>
+      <w:r>
+        <w:rPr>
+          <w:i/>
+          <w:iCs/>
+          <w:color w:val="FF0000"/>
+        </w:rPr>
+        <w:t xml:space="preserve"> dataset</w:t>
+      </w:r>
+      <w:r>
+        <w:rPr>
+          <w:i/>
+          <w:iCs/>
+          <w:color w:val="FF0000"/>
+        </w:rPr>
+        <w:t>, or there are other problems an email will be sent back to the user stating as such, while also logging a fatal error with UIPath. A follow up e-mail can then be sent at the user’s discretion if they want their detail altered or removed with sending a subject of ‘CHANGE’ or ‘DELETE’</w:t>
+      </w:r>
+      <w:r>
+        <w:rPr>
+          <w:i/>
+          <w:iCs/>
+          <w:color w:val="FF0000"/>
+        </w:rPr>
+        <w:t>.</w:t>
+      </w:r>
     </w:p>
     <w:p>
       <w:pPr>
-        <w:pStyle w:val="Heading1"/>
-      </w:pPr>
-      <w:bookmarkStart w:id="11" w:name="_Toc26352452"/>
-      <w:r>
-        <w:t>3</w:t>
-      </w:r>
-      <w:r>
-        <w:t xml:space="preserve"> Automat</w:t>
-      </w:r>
-      <w:r>
-        <w:t>ion</w:t>
-      </w:r>
-      <w:r>
-        <w:t xml:space="preserve"> </w:t>
-      </w:r>
-      <w:r>
-        <w:t>Proposal</w:t>
-      </w:r>
-      <w:bookmarkEnd w:id="11"/>
+        <w:rPr>
+          <w:i/>
+          <w:iCs/>
+          <w:color w:val="FF0000"/>
+        </w:rPr>
+      </w:pPr>
+      <w:r>
+        <w:rPr>
+          <w:i/>
+          <w:iCs/>
+          <w:color w:val="FF0000"/>
+        </w:rPr>
+        <w:t>The second automation proposes that select websites be used for the content aggregation. For this, each hobby will have a list of websites it needs to access for it’s data set. Every day the automation will go to the websites given and collect snippets of data, a title and first paragraph for example, depending on the website. The automation will then take the snippets and format it to look more presentable to the user, then send the final product in an email. Once sent a local report will be generated to say who this was sent to, and on what date. This will then be repeated for every hobby class for that day.</w:t>
+      </w:r>
     </w:p>
     <w:p>
       <w:pPr>
+        <w:rPr>
+          <w:i/>
+          <w:iCs/>
+          <w:color w:val="FF0000"/>
+        </w:rPr>
+      </w:pPr>
+      <w:r>
+        <w:rPr>
+          <w:i/>
+          <w:iCs/>
+          <w:color w:val="FF0000"/>
+        </w:rPr>
+        <w:t>Lastly, the content reports are collected for that day, collated together and sent to the company email, or the QA email in this case. These are marked with how many people ordered that topic for that day.</w:t>
+      </w:r>
+    </w:p>
+    <w:p>
+      <w:pPr>
         <w:pStyle w:val="Heading2"/>
-      </w:pPr>
-      <w:bookmarkStart w:id="12" w:name="_Toc26352453"/>
-      <w:r>
+        <w:rPr>
+          <w:noProof/>
+        </w:rPr>
+      </w:pPr>
+      <w:bookmarkStart w:id="12" w:name="_Toc26352454"/>
+      <w:r>
+        <w:rPr>
+          <w:noProof/>
+        </w:rPr>
+        <w:lastRenderedPageBreak/>
         <w:t>3</w:t>
       </w:r>
       <w:r>
-        <w:t>.1 Overview</w:t>
+        <w:rPr>
+          <w:noProof/>
+        </w:rPr>
+        <w:t xml:space="preserve">.2 </w:t>
+      </w:r>
+      <w:r>
+        <w:rPr>
+          <w:noProof/>
+        </w:rPr>
+        <w:t>Automat</w:t>
+      </w:r>
+      <w:r>
+        <w:rPr>
+          <w:noProof/>
+        </w:rPr>
+        <w:t>ed</w:t>
+      </w:r>
+      <w:r>
+        <w:rPr>
+          <w:noProof/>
+        </w:rPr>
+        <w:t xml:space="preserve"> Process Flow</w:t>
       </w:r>
       <w:bookmarkEnd w:id="12"/>
     </w:p>
@@ -3672,67 +4018,94 @@
           <w:iCs/>
           <w:color w:val="FF0000"/>
         </w:rPr>
-        <w:t>High level overview of the proposed automation, including detail around the type of automation</w:t>
-      </w:r>
-    </w:p>
-    <w:p>
-      <w:pPr>
-        <w:pStyle w:val="Heading2"/>
-        <w:rPr>
-          <w:noProof/>
-        </w:rPr>
-      </w:pPr>
-      <w:bookmarkStart w:id="13" w:name="_Toc26352454"/>
-      <w:r>
-        <w:rPr>
-          <w:noProof/>
-        </w:rPr>
-        <w:t>3</w:t>
-      </w:r>
-      <w:r>
-        <w:rPr>
-          <w:noProof/>
-        </w:rPr>
-        <w:t xml:space="preserve">.2 </w:t>
-      </w:r>
-      <w:r>
-        <w:rPr>
-          <w:noProof/>
-        </w:rPr>
-        <w:t>Automat</w:t>
-      </w:r>
-      <w:r>
-        <w:rPr>
-          <w:noProof/>
-        </w:rPr>
-        <w:t>ed</w:t>
-      </w:r>
-      <w:r>
-        <w:rPr>
-          <w:noProof/>
-        </w:rPr>
-        <w:t xml:space="preserve"> Process Flow</w:t>
-      </w:r>
+        <w:t>If the automation process flow adheres to the manual process flow above, there is little need to duplicate. A statement to that effect should suffice, confirming all actions will be automated. Otherwise, a detailed f</w:t>
+      </w:r>
+      <w:bookmarkStart w:id="13" w:name="_GoBack"/>
       <w:bookmarkEnd w:id="13"/>
-    </w:p>
-    <w:p>
-      <w:pPr>
-        <w:rPr>
-          <w:i/>
-          <w:iCs/>
-        </w:rPr>
-      </w:pPr>
       <w:r>
         <w:rPr>
           <w:i/>
           <w:iCs/>
           <w:color w:val="FF0000"/>
         </w:rPr>
-        <w:t>If the automation process flow adheres to the manual process flow above, there is little need to duplicate. A statement to that effect should suffice, confirming all actions will be automated. Otherwise, a detailed flow should be presented.</w:t>
+        <w:t>low should be presented.</w:t>
       </w:r>
     </w:p>
     <w:p>
       <w:pPr>
+        <w:rPr>
+          <w:i/>
+          <w:iCs/>
+          <w:color w:val="FF0000"/>
+        </w:rPr>
+      </w:pPr>
+      <w:r>
+        <w:rPr>
+          <w:i/>
+          <w:iCs/>
+          <w:color w:val="FF0000"/>
+        </w:rPr>
+        <w:t>Main Process:</w:t>
+      </w:r>
+    </w:p>
+    <w:p>
+      <w:pPr>
+        <w:rPr>
+          <w:i/>
+          <w:iCs/>
+        </w:rPr>
+      </w:pPr>
+      <w:r>
+        <w:rPr>
+          <w:i/>
+          <w:iCs/>
+          <w:noProof/>
+        </w:rPr>
+        <w:drawing>
+          <wp:inline distT="0" distB="0" distL="0" distR="0" wp14:anchorId="70215E74" wp14:editId="46EC4245">
+            <wp:extent cx="6236221" cy="6391669"/>
+            <wp:effectExtent l="0" t="0" r="0" b="0"/>
+            <wp:docPr id="8" name="Picture 8"/>
+            <wp:cNvGraphicFramePr>
+              <a:graphicFrameLocks xmlns:a="http://schemas.openxmlformats.org/drawingml/2006/main" noChangeAspect="1"/>
+            </wp:cNvGraphicFramePr>
+            <a:graphic xmlns:a="http://schemas.openxmlformats.org/drawingml/2006/main">
+              <a:graphicData uri="http://schemas.openxmlformats.org/drawingml/2006/picture">
+                <pic:pic xmlns:pic="http://schemas.openxmlformats.org/drawingml/2006/picture">
+                  <pic:nvPicPr>
+                    <pic:cNvPr id="8" name="Time Keeper.png"/>
+                    <pic:cNvPicPr/>
+                  </pic:nvPicPr>
+                  <pic:blipFill>
+                    <a:blip r:embed="rId15" cstate="print">
+                      <a:extLst>
+                        <a:ext uri="{28A0092B-C50C-407E-A947-70E740481C1C}">
+                          <a14:useLocalDpi xmlns:a14="http://schemas.microsoft.com/office/drawing/2010/main" val="0"/>
+                        </a:ext>
+                      </a:extLst>
+                    </a:blip>
+                    <a:stretch>
+                      <a:fillRect/>
+                    </a:stretch>
+                  </pic:blipFill>
+                  <pic:spPr>
+                    <a:xfrm>
+                      <a:off x="0" y="0"/>
+                      <a:ext cx="6236221" cy="6391669"/>
+                    </a:xfrm>
+                    <a:prstGeom prst="rect">
+                      <a:avLst/>
+                    </a:prstGeom>
+                  </pic:spPr>
+                </pic:pic>
+              </a:graphicData>
+            </a:graphic>
+          </wp:inline>
+        </w:drawing>
+      </w:r>
+    </w:p>
+    <w:p>
+      <w:pPr>
         <w:pStyle w:val="Heading2"/>
         <w:rPr>
           <w:rFonts w:eastAsia="Times New Roman"/>
@@ -3763,9 +4136,9 @@
         </w:rPr>
         <w:t>Target Systems</w:t>
       </w:r>
+      <w:bookmarkEnd w:id="6"/>
       <w:bookmarkEnd w:id="7"/>
       <w:bookmarkEnd w:id="8"/>
-      <w:bookmarkEnd w:id="9"/>
       <w:r>
         <w:rPr>
           <w:rFonts w:eastAsia="Times New Roman"/>
@@ -3820,6 +4193,7 @@
                 <w:color w:val="404040"/>
                 <w:szCs w:val="24"/>
               </w:rPr>
+              <w:lastRenderedPageBreak/>
               <w:t>Name</w:t>
             </w:r>
           </w:p>
@@ -4016,7 +4390,7 @@
               </w:rPr>
               <w:t xml:space="preserve">Robot Inbox required e.g. </w:t>
             </w:r>
-            <w:hyperlink r:id="rId12" w:history="1">
+            <w:hyperlink r:id="rId16" w:history="1">
               <w:r>
                 <w:rPr>
                   <w:rStyle w:val="Hyperlink"/>
@@ -4046,7 +4420,7 @@
               </w:rPr>
               <w:t xml:space="preserve">access to </w:t>
             </w:r>
-            <w:hyperlink r:id="rId13" w:history="1">
+            <w:hyperlink r:id="rId17" w:history="1">
               <w:r>
                 <w:rPr>
                   <w:rStyle w:val="Hyperlink"/>
@@ -4067,7 +4441,7 @@
               </w:rPr>
               <w:t>,</w:t>
             </w:r>
-            <w:hyperlink r:id="rId14" w:history="1">
+            <w:hyperlink r:id="rId18" w:history="1">
               <w:r>
                 <w:rPr>
                   <w:rStyle w:val="Hyperlink"/>
@@ -4108,7 +4482,6 @@
                 <w:iCs/>
                 <w:color w:val="FF0000"/>
               </w:rPr>
-              <w:lastRenderedPageBreak/>
               <w:t xml:space="preserve">e.g. </w:t>
             </w:r>
             <w:r>
@@ -7461,7 +7834,7 @@
                     <pic:cNvPicPr/>
                   </pic:nvPicPr>
                   <pic:blipFill>
-                    <a:blip r:embed="rId15"/>
+                    <a:blip r:embed="rId19"/>
                     <a:stretch>
                       <a:fillRect/>
                     </a:stretch>
@@ -7826,7 +8199,7 @@
                     <pic:cNvPicPr/>
                   </pic:nvPicPr>
                   <pic:blipFill>
-                    <a:blip r:embed="rId16"/>
+                    <a:blip r:embed="rId20"/>
                     <a:stretch>
                       <a:fillRect/>
                     </a:stretch>
@@ -8045,8 +8418,8 @@
       </w:r>
     </w:p>
     <w:sectPr>
-      <w:headerReference w:type="default" r:id="rId17"/>
-      <w:footerReference w:type="default" r:id="rId18"/>
+      <w:headerReference w:type="default" r:id="rId21"/>
+      <w:footerReference w:type="default" r:id="rId22"/>
       <w:pgSz w:w="11906" w:h="16838"/>
       <w:pgMar w:top="1440" w:right="991" w:bottom="1440" w:left="851" w:header="708" w:footer="708" w:gutter="0"/>
       <w:cols w:space="708"/>
@@ -14314,6 +14687,7 @@
     <w:lsdException w:name="HTML Sample" w:semiHidden="1" w:unhideWhenUsed="1"/>
     <w:lsdException w:name="HTML Typewriter" w:semiHidden="1" w:unhideWhenUsed="1"/>
     <w:lsdException w:name="HTML Variable" w:semiHidden="1" w:unhideWhenUsed="1"/>
+    <w:lsdException w:name="Normal Table" w:semiHidden="1" w:unhideWhenUsed="1"/>
     <w:lsdException w:name="annotation subject" w:semiHidden="1" w:unhideWhenUsed="1"/>
     <w:lsdException w:name="No List" w:semiHidden="1" w:unhideWhenUsed="1"/>
     <w:lsdException w:name="Outline List 1" w:semiHidden="1" w:unhideWhenUsed="1"/>
@@ -14360,8 +14734,10 @@
     <w:lsdException w:name="Table Subtle 2" w:semiHidden="1" w:unhideWhenUsed="1"/>
     <w:lsdException w:name="Table Web 1" w:semiHidden="1" w:unhideWhenUsed="1"/>
     <w:lsdException w:name="Table Web 2" w:semiHidden="1" w:unhideWhenUsed="1"/>
+    <w:lsdException w:name="Table Web 3" w:semiHidden="1" w:unhideWhenUsed="1"/>
     <w:lsdException w:name="Balloon Text" w:semiHidden="1" w:unhideWhenUsed="1"/>
     <w:lsdException w:name="Table Grid" w:uiPriority="0"/>
+    <w:lsdException w:name="Table Theme" w:semiHidden="1" w:unhideWhenUsed="1"/>
     <w:lsdException w:name="Placeholder Text" w:semiHidden="1"/>
     <w:lsdException w:name="No Spacing" w:uiPriority="1" w:qFormat="1"/>
     <w:lsdException w:name="Light Shading" w:uiPriority="60"/>
@@ -16061,18 +16437,18 @@
 </file>
 
 <file path=customXml/item1.xml><?xml version="1.0" encoding="utf-8"?>
-<p:properties xmlns:p="http://schemas.microsoft.com/office/2006/metadata/properties" xmlns:xsi="http://www.w3.org/2001/XMLSchema-instance" xmlns:pc="http://schemas.microsoft.com/office/infopath/2007/PartnerControls">
-  <documentManagement/>
-</p:properties>
-</file>
-
-<file path=customXml/item2.xml><?xml version="1.0" encoding="utf-8"?>
 <?mso-contentType ?>
 <FormTemplates xmlns="http://schemas.microsoft.com/sharepoint/v3/contenttype/forms">
   <Display>DocumentLibraryForm</Display>
   <Edit>DocumentLibraryForm</Edit>
   <New>DocumentLibraryForm</New>
 </FormTemplates>
+</file>
+
+<file path=customXml/item2.xml><?xml version="1.0" encoding="utf-8"?>
+<p:properties xmlns:p="http://schemas.microsoft.com/office/2006/metadata/properties" xmlns:xsi="http://www.w3.org/2001/XMLSchema-instance" xmlns:pc="http://schemas.microsoft.com/office/infopath/2007/PartnerControls">
+  <documentManagement/>
+</p:properties>
 </file>
 
 <file path=customXml/item3.xml><?xml version="1.0" encoding="utf-8"?>
@@ -16252,18 +16628,18 @@
 </file>
 
 <file path=customXml/itemProps1.xml><?xml version="1.0" encoding="utf-8"?>
-<ds:datastoreItem xmlns:ds="http://schemas.openxmlformats.org/officeDocument/2006/customXml" ds:itemID="{BF4102B0-D858-4C93-B926-A3F42FD99017}">
+<ds:datastoreItem xmlns:ds="http://schemas.openxmlformats.org/officeDocument/2006/customXml" ds:itemID="{BF236E3C-E0D3-4628-BB50-C80F31C7CBCB}">
   <ds:schemaRefs>
-    <ds:schemaRef ds:uri="http://schemas.microsoft.com/office/2006/metadata/properties"/>
-    <ds:schemaRef ds:uri="http://schemas.microsoft.com/office/infopath/2007/PartnerControls"/>
+    <ds:schemaRef ds:uri="http://schemas.microsoft.com/sharepoint/v3/contenttype/forms"/>
   </ds:schemaRefs>
 </ds:datastoreItem>
 </file>
 
 <file path=customXml/itemProps2.xml><?xml version="1.0" encoding="utf-8"?>
-<ds:datastoreItem xmlns:ds="http://schemas.openxmlformats.org/officeDocument/2006/customXml" ds:itemID="{BF236E3C-E0D3-4628-BB50-C80F31C7CBCB}">
+<ds:datastoreItem xmlns:ds="http://schemas.openxmlformats.org/officeDocument/2006/customXml" ds:itemID="{BF4102B0-D858-4C93-B926-A3F42FD99017}">
   <ds:schemaRefs>
-    <ds:schemaRef ds:uri="http://schemas.microsoft.com/sharepoint/v3/contenttype/forms"/>
+    <ds:schemaRef ds:uri="http://schemas.microsoft.com/office/2006/metadata/properties"/>
+    <ds:schemaRef ds:uri="http://schemas.microsoft.com/office/infopath/2007/PartnerControls"/>
   </ds:schemaRefs>
 </ds:datastoreItem>
 </file>
@@ -16287,7 +16663,7 @@
 </file>
 
 <file path=customXml/itemProps4.xml><?xml version="1.0" encoding="utf-8"?>
-<ds:datastoreItem xmlns:ds="http://schemas.openxmlformats.org/officeDocument/2006/customXml" ds:itemID="{31ACC527-68CF-42A6-B2B2-CC7EEDD9D6A6}">
+<ds:datastoreItem xmlns:ds="http://schemas.openxmlformats.org/officeDocument/2006/customXml" ds:itemID="{730CA6DB-0ADB-46FF-BAA3-D3271850A43F}">
   <ds:schemaRefs>
     <ds:schemaRef ds:uri="http://schemas.openxmlformats.org/officeDocument/2006/bibliography"/>
   </ds:schemaRefs>

</xml_diff>

<commit_message>
DPD finished with information at hand. Waiting on update. Documentation started with LaTeX. Flowchart at a finished stage but needs going over again with full flochart, not seperated sequences. Project overview updated, uploading yesterday's too as forgot to upload
</commit_message>
<xml_diff>
--- a/DPD/Tobor Inc. DPD.docx
+++ b/DPD/Tobor Inc. DPD.docx
@@ -1458,9 +1458,9 @@
         </w:tc>
       </w:tr>
     </w:tbl>
-    <w:bookmarkStart w:id="0" w:name="_Toc479683547" w:displacedByCustomXml="next"/>
+    <w:bookmarkStart w:id="0" w:name="_Toc449536180" w:displacedByCustomXml="next"/>
     <w:bookmarkStart w:id="1" w:name="_Toc465762659" w:displacedByCustomXml="next"/>
-    <w:bookmarkStart w:id="2" w:name="_Toc449536180" w:displacedByCustomXml="next"/>
+    <w:bookmarkStart w:id="2" w:name="_Toc479683547" w:displacedByCustomXml="next"/>
     <w:sdt>
       <w:sdtPr>
         <w:rPr>
@@ -3826,14 +3826,12 @@
         <w:rPr>
           <w:i/>
           <w:iCs/>
-          <w:color w:val="FF0000"/>
         </w:rPr>
       </w:pPr>
       <w:r>
         <w:rPr>
           <w:i/>
           <w:iCs/>
-          <w:color w:val="FF0000"/>
         </w:rPr>
         <w:t>The automation proposed would take care of the registering, content aggregation, report filing and content delivery.</w:t>
       </w:r>
@@ -3841,7 +3839,6 @@
         <w:rPr>
           <w:i/>
           <w:iCs/>
-          <w:color w:val="FF0000"/>
         </w:rPr>
         <w:t xml:space="preserve"> There is to be an overarching automation aspect that happens at </w:t>
       </w:r>
@@ -3849,7 +3846,6 @@
         <w:rPr>
           <w:i/>
           <w:iCs/>
-          <w:color w:val="FF0000"/>
         </w:rPr>
         <w:t xml:space="preserve">half eleven in the morning triggering all the processes contained. If any submissions are to be made after this deadline, they will need </w:t>
       </w:r>
@@ -3858,7 +3854,6 @@
         <w:rPr>
           <w:i/>
           <w:iCs/>
-          <w:color w:val="FF0000"/>
         </w:rPr>
         <w:t>ot</w:t>
       </w:r>
@@ -3867,7 +3862,6 @@
         <w:rPr>
           <w:i/>
           <w:iCs/>
-          <w:color w:val="FF0000"/>
         </w:rPr>
         <w:t xml:space="preserve"> be held until the next day.</w:t>
       </w:r>
@@ -3877,14 +3871,12 @@
         <w:rPr>
           <w:i/>
           <w:iCs/>
-          <w:color w:val="FF0000"/>
         </w:rPr>
       </w:pPr>
       <w:r>
         <w:rPr>
           <w:i/>
           <w:iCs/>
-          <w:color w:val="FF0000"/>
         </w:rPr>
         <w:t>Registering would occur via the user sending their details, as described in the manual process, to the company email. In this case we’re using the QA academy trainee e-mail to simulate that as accessing a company email isn’t possible. The Automation involved will then log these details down and send them to the UIPath Orchestrator as an individual object</w:t>
       </w:r>
@@ -3892,7 +3884,6 @@
         <w:rPr>
           <w:i/>
           <w:iCs/>
-          <w:color w:val="FF0000"/>
         </w:rPr>
         <w:t xml:space="preserve"> with its own unique identifier</w:t>
       </w:r>
@@ -3900,7 +3891,6 @@
         <w:rPr>
           <w:i/>
           <w:iCs/>
-          <w:color w:val="FF0000"/>
         </w:rPr>
         <w:t>. If any of these users send an incomplete</w:t>
       </w:r>
@@ -3908,7 +3898,6 @@
         <w:rPr>
           <w:i/>
           <w:iCs/>
-          <w:color w:val="FF0000"/>
         </w:rPr>
         <w:t xml:space="preserve"> dataset</w:t>
       </w:r>
@@ -3916,7 +3905,6 @@
         <w:rPr>
           <w:i/>
           <w:iCs/>
-          <w:color w:val="FF0000"/>
         </w:rPr>
         <w:t>, or there are other problems an email will be sent back to the user stating as such, while also logging a fatal error with UIPath. A follow up e-mail can then be sent at the user’s discretion if they want their detail altered or removed with sending a subject of ‘CHANGE’ or ‘DELETE’</w:t>
       </w:r>
@@ -3924,7 +3912,6 @@
         <w:rPr>
           <w:i/>
           <w:iCs/>
-          <w:color w:val="FF0000"/>
         </w:rPr>
         <w:t>.</w:t>
       </w:r>
@@ -3934,14 +3921,12 @@
         <w:rPr>
           <w:i/>
           <w:iCs/>
-          <w:color w:val="FF0000"/>
         </w:rPr>
       </w:pPr>
       <w:r>
         <w:rPr>
           <w:i/>
           <w:iCs/>
-          <w:color w:val="FF0000"/>
         </w:rPr>
         <w:t>The second automation proposes that select websites be used for the content aggregation. For this, each hobby will have a list of websites it needs to access for it’s data set. Every day the automation will go to the websites given and collect snippets of data, a title and first paragraph for example, depending on the website. The automation will then take the snippets and format it to look more presentable to the user, then send the final product in an email. Once sent a local report will be generated to say who this was sent to, and on what date. This will then be repeated for every hobby class for that day.</w:t>
       </w:r>
@@ -3951,14 +3936,12 @@
         <w:rPr>
           <w:i/>
           <w:iCs/>
-          <w:color w:val="FF0000"/>
         </w:rPr>
       </w:pPr>
       <w:r>
         <w:rPr>
           <w:i/>
           <w:iCs/>
-          <w:color w:val="FF0000"/>
         </w:rPr>
         <w:t>Lastly, the content reports are collected for that day, collated together and sent to the company email, or the QA email in this case. These are marked with how many people ordered that topic for that day.</w:t>
       </w:r>
@@ -4009,41 +3992,12 @@
         <w:rPr>
           <w:i/>
           <w:iCs/>
-          <w:color w:val="FF0000"/>
         </w:rPr>
       </w:pPr>
       <w:r>
         <w:rPr>
           <w:i/>
           <w:iCs/>
-          <w:color w:val="FF0000"/>
-        </w:rPr>
-        <w:t>If the automation process flow adheres to the manual process flow above, there is little need to duplicate. A statement to that effect should suffice, confirming all actions will be automated. Otherwise, a detailed f</w:t>
-      </w:r>
-      <w:bookmarkStart w:id="13" w:name="_GoBack"/>
-      <w:bookmarkEnd w:id="13"/>
-      <w:r>
-        <w:rPr>
-          <w:i/>
-          <w:iCs/>
-          <w:color w:val="FF0000"/>
-        </w:rPr>
-        <w:t>low should be presented.</w:t>
-      </w:r>
-    </w:p>
-    <w:p>
-      <w:pPr>
-        <w:rPr>
-          <w:i/>
-          <w:iCs/>
-          <w:color w:val="FF0000"/>
-        </w:rPr>
-      </w:pPr>
-      <w:r>
-        <w:rPr>
-          <w:i/>
-          <w:iCs/>
-          <w:color w:val="FF0000"/>
         </w:rPr>
         <w:t>Main Process:</w:t>
       </w:r>
@@ -4062,10 +4016,10 @@
           <w:noProof/>
         </w:rPr>
         <w:drawing>
-          <wp:inline distT="0" distB="0" distL="0" distR="0" wp14:anchorId="70215E74" wp14:editId="46EC4245">
-            <wp:extent cx="6236221" cy="6391669"/>
+          <wp:inline distT="0" distB="0" distL="0" distR="0" wp14:anchorId="127670CB" wp14:editId="08D849EC">
+            <wp:extent cx="6390640" cy="6038850"/>
             <wp:effectExtent l="0" t="0" r="0" b="0"/>
-            <wp:docPr id="8" name="Picture 8"/>
+            <wp:docPr id="1" name="Picture 1"/>
             <wp:cNvGraphicFramePr>
               <a:graphicFrameLocks xmlns:a="http://schemas.openxmlformats.org/drawingml/2006/main" noChangeAspect="1"/>
             </wp:cNvGraphicFramePr>
@@ -4073,7 +4027,7 @@
               <a:graphicData uri="http://schemas.openxmlformats.org/drawingml/2006/picture">
                 <pic:pic xmlns:pic="http://schemas.openxmlformats.org/drawingml/2006/picture">
                   <pic:nvPicPr>
-                    <pic:cNvPr id="8" name="Time Keeper.png"/>
+                    <pic:cNvPr id="1" name="Time Keeper.png"/>
                     <pic:cNvPicPr/>
                   </pic:nvPicPr>
                   <pic:blipFill>
@@ -4091,7 +4045,7 @@
                   <pic:spPr>
                     <a:xfrm>
                       <a:off x="0" y="0"/>
-                      <a:ext cx="6236221" cy="6391669"/>
+                      <a:ext cx="6390640" cy="6038850"/>
                     </a:xfrm>
                     <a:prstGeom prst="rect">
                       <a:avLst/>
@@ -4111,7 +4065,7 @@
           <w:rFonts w:eastAsia="Times New Roman"/>
         </w:rPr>
       </w:pPr>
-      <w:bookmarkStart w:id="14" w:name="_Toc26352455"/>
+      <w:bookmarkStart w:id="13" w:name="_Toc26352455"/>
       <w:r>
         <w:rPr>
           <w:rFonts w:eastAsia="Times New Roman"/>
@@ -4151,7 +4105,7 @@
         </w:rPr>
         <w:t>Requirements</w:t>
       </w:r>
-      <w:bookmarkEnd w:id="14"/>
+      <w:bookmarkEnd w:id="13"/>
     </w:p>
     <w:tbl>
       <w:tblPr>
@@ -4193,7 +4147,6 @@
                 <w:color w:val="404040"/>
                 <w:szCs w:val="24"/>
               </w:rPr>
-              <w:lastRenderedPageBreak/>
               <w:t>Name</w:t>
             </w:r>
           </w:p>
@@ -4271,46 +4224,15 @@
                 <w:rFonts w:cs="Calibri Light"/>
                 <w:i/>
                 <w:iCs/>
-                <w:color w:val="FF0000"/>
+                <w:color w:val="auto"/>
               </w:rPr>
             </w:pPr>
-            <w:proofErr w:type="spellStart"/>
-            <w:proofErr w:type="gramStart"/>
             <w:r>
               <w:rPr>
                 <w:rFonts w:cs="Calibri Light"/>
                 <w:i/>
                 <w:iCs/>
-                <w:color w:val="FF0000"/>
-              </w:rPr>
-              <w:t>e..g</w:t>
-            </w:r>
-            <w:proofErr w:type="spellEnd"/>
-            <w:r>
-              <w:rPr>
-                <w:rFonts w:cs="Calibri Light"/>
-                <w:i/>
-                <w:iCs/>
-                <w:color w:val="FF0000"/>
-              </w:rPr>
-              <w:t>.</w:t>
-            </w:r>
-            <w:proofErr w:type="gramEnd"/>
-            <w:r>
-              <w:rPr>
-                <w:rFonts w:cs="Calibri Light"/>
-                <w:i/>
-                <w:iCs/>
-                <w:color w:val="FF0000"/>
-              </w:rPr>
-              <w:t xml:space="preserve"> </w:t>
-            </w:r>
-            <w:r>
-              <w:rPr>
-                <w:rFonts w:cs="Calibri Light"/>
-                <w:i/>
-                <w:iCs/>
-                <w:color w:val="FF0000"/>
+                <w:color w:val="auto"/>
               </w:rPr>
               <w:t>MS Outlook</w:t>
             </w:r>
@@ -4331,7 +4253,6 @@
                 <w:rFonts w:cs="Calibri Light"/>
                 <w:i/>
                 <w:iCs/>
-                <w:color w:val="FF0000"/>
               </w:rPr>
             </w:pPr>
             <w:r>
@@ -4339,18 +4260,32 @@
                 <w:rFonts w:cs="Calibri Light"/>
                 <w:i/>
                 <w:iCs/>
-                <w:color w:val="FF0000"/>
-              </w:rPr>
-              <w:t xml:space="preserve">e.g. </w:t>
+              </w:rPr>
+              <w:t xml:space="preserve">Email </w:t>
             </w:r>
             <w:r>
               <w:rPr>
                 <w:rFonts w:cs="Calibri Light"/>
                 <w:i/>
                 <w:iCs/>
-                <w:color w:val="FF0000"/>
-              </w:rPr>
-              <w:t>Email Inbox</w:t>
+              </w:rPr>
+              <w:t>i</w:t>
+            </w:r>
+            <w:r>
+              <w:rPr>
+                <w:rFonts w:cs="Calibri Light"/>
+                <w:i/>
+                <w:iCs/>
+              </w:rPr>
+              <w:t>nbox</w:t>
+            </w:r>
+            <w:r>
+              <w:rPr>
+                <w:rFonts w:cs="Calibri Light"/>
+                <w:i/>
+                <w:iCs/>
+              </w:rPr>
+              <w:t xml:space="preserve"> simulating the company box</w:t>
             </w:r>
           </w:p>
         </w:tc>
@@ -4377,9 +4312,24 @@
                 <w:rFonts w:cs="Calibri Light"/>
                 <w:i/>
                 <w:iCs/>
-                <w:color w:val="FF0000"/>
-              </w:rPr>
-              <w:t xml:space="preserve">e.g. </w:t>
+              </w:rPr>
+              <w:t>Company</w:t>
+            </w:r>
+            <w:r>
+              <w:rPr>
+                <w:rFonts w:cs="Calibri Light"/>
+                <w:i/>
+                <w:iCs/>
+              </w:rPr>
+              <w:t xml:space="preserve"> Inbox required</w:t>
+            </w:r>
+            <w:r>
+              <w:rPr>
+                <w:rFonts w:cs="Calibri Light"/>
+                <w:i/>
+                <w:iCs/>
+              </w:rPr>
+              <w:t>: JHarper@academytrainee.com</w:t>
             </w:r>
             <w:r>
               <w:rPr>
@@ -4388,71 +4338,8 @@
                 <w:iCs/>
                 <w:color w:val="FF0000"/>
               </w:rPr>
-              <w:t xml:space="preserve">Robot Inbox required e.g. </w:t>
-            </w:r>
-            <w:hyperlink r:id="rId16" w:history="1">
-              <w:r>
-                <w:rPr>
-                  <w:rStyle w:val="Hyperlink"/>
-                  <w:rFonts w:cs="Calibri Light"/>
-                  <w:i/>
-                  <w:iCs/>
-                  <w:color w:val="FF0000"/>
-                </w:rPr>
-                <w:t>robot1@xyz.com</w:t>
-              </w:r>
-            </w:hyperlink>
-            <w:r>
-              <w:rPr>
-                <w:rFonts w:cs="Calibri Light"/>
-                <w:i/>
-                <w:iCs/>
-                <w:color w:val="FF0000"/>
-              </w:rPr>
-              <w:t xml:space="preserve">, </w:t>
-            </w:r>
-            <w:r>
-              <w:rPr>
-                <w:rFonts w:cs="Calibri Light"/>
-                <w:i/>
-                <w:iCs/>
-                <w:color w:val="FF0000"/>
-              </w:rPr>
-              <w:t xml:space="preserve">access to </w:t>
-            </w:r>
-            <w:hyperlink r:id="rId17" w:history="1">
-              <w:r>
-                <w:rPr>
-                  <w:rStyle w:val="Hyperlink"/>
-                  <w:rFonts w:cs="Calibri Light"/>
-                  <w:i/>
-                  <w:iCs/>
-                  <w:color w:val="FF0000"/>
-                </w:rPr>
-                <w:t>LoginRequest@xyz.com</w:t>
-              </w:r>
-            </w:hyperlink>
-            <w:r>
-              <w:rPr>
-                <w:rFonts w:cs="Calibri Light"/>
-                <w:i/>
-                <w:iCs/>
-                <w:color w:val="FF0000"/>
-              </w:rPr>
-              <w:t>,</w:t>
-            </w:r>
-            <w:hyperlink r:id="rId18" w:history="1">
-              <w:r>
-                <w:rPr>
-                  <w:rStyle w:val="Hyperlink"/>
-                  <w:rFonts w:cs="Calibri Light"/>
-                  <w:i/>
-                  <w:iCs/>
-                  <w:color w:val="FF0000"/>
-                </w:rPr>
-                <w:t>Customer.care@xyz.com</w:t>
-              </w:r>
-            </w:hyperlink>
+              <w:t xml:space="preserve"> </w:t>
+            </w:r>
           </w:p>
         </w:tc>
       </w:tr>
@@ -4472,7 +4359,7 @@
                 <w:rFonts w:cs="Calibri Light"/>
                 <w:i/>
                 <w:iCs/>
-                <w:color w:val="FF0000"/>
+                <w:color w:val="auto"/>
               </w:rPr>
             </w:pPr>
             <w:r>
@@ -4480,18 +4367,9 @@
                 <w:rFonts w:cs="Calibri Light"/>
                 <w:i/>
                 <w:iCs/>
-                <w:color w:val="FF0000"/>
-              </w:rPr>
-              <w:t xml:space="preserve">e.g. </w:t>
-            </w:r>
-            <w:r>
-              <w:rPr>
-                <w:rFonts w:cs="Calibri Light"/>
-                <w:i/>
-                <w:iCs/>
-                <w:color w:val="FF0000"/>
-              </w:rPr>
-              <w:t>CRM</w:t>
+                <w:color w:val="auto"/>
+              </w:rPr>
+              <w:t>Gmail</w:t>
             </w:r>
           </w:p>
         </w:tc>
@@ -4510,7 +4388,6 @@
                 <w:rFonts w:cs="Calibri Light"/>
                 <w:i/>
                 <w:iCs/>
-                <w:color w:val="FF0000"/>
               </w:rPr>
             </w:pPr>
             <w:r>
@@ -4518,27 +4395,32 @@
                 <w:rFonts w:cs="Calibri Light"/>
                 <w:i/>
                 <w:iCs/>
-                <w:color w:val="FF0000"/>
-              </w:rPr>
-              <w:t xml:space="preserve">e.g. </w:t>
+              </w:rPr>
+              <w:t xml:space="preserve">Email </w:t>
             </w:r>
             <w:r>
               <w:rPr>
                 <w:rFonts w:cs="Calibri Light"/>
                 <w:i/>
                 <w:iCs/>
-                <w:color w:val="FF0000"/>
-              </w:rPr>
-              <w:t>Customer</w:t>
+              </w:rPr>
+              <w:t>i</w:t>
             </w:r>
             <w:r>
               <w:rPr>
                 <w:rFonts w:cs="Calibri Light"/>
                 <w:i/>
                 <w:iCs/>
-                <w:color w:val="FF0000"/>
-              </w:rPr>
-              <w:t xml:space="preserve"> Relationship Management system used for Billing</w:t>
+              </w:rPr>
+              <w:t>nbox</w:t>
+            </w:r>
+            <w:r>
+              <w:rPr>
+                <w:rFonts w:cs="Calibri Light"/>
+                <w:i/>
+                <w:iCs/>
+              </w:rPr>
+              <w:t xml:space="preserve"> for the robot</w:t>
             </w:r>
           </w:p>
         </w:tc>
@@ -4557,7 +4439,6 @@
                 <w:rFonts w:cs="Calibri Light"/>
                 <w:i/>
                 <w:iCs/>
-                <w:color w:val="FF0000"/>
               </w:rPr>
             </w:pPr>
             <w:r>
@@ -4565,91 +4446,31 @@
                 <w:rFonts w:cs="Calibri Light"/>
                 <w:i/>
                 <w:iCs/>
-                <w:color w:val="FF0000"/>
-              </w:rPr>
-              <w:t xml:space="preserve">e.g. </w:t>
+              </w:rPr>
+              <w:t>Robot Inbox required</w:t>
             </w:r>
             <w:r>
               <w:rPr>
                 <w:rFonts w:cs="Calibri Light"/>
                 <w:i/>
                 <w:iCs/>
-                <w:color w:val="FF0000"/>
-              </w:rPr>
-              <w:t>Admin</w:t>
-            </w:r>
-          </w:p>
-        </w:tc>
-      </w:tr>
-      <w:tr>
-        <w:trPr>
-          <w:cnfStyle w:val="000000100000" w:firstRow="0" w:lastRow="0" w:firstColumn="0" w:lastColumn="0" w:oddVBand="0" w:evenVBand="0" w:oddHBand="1" w:evenHBand="0" w:firstRowFirstColumn="0" w:firstRowLastColumn="0" w:lastRowFirstColumn="0" w:lastRowLastColumn="0"/>
-        </w:trPr>
-        <w:tc>
-          <w:tcPr>
-            <w:cnfStyle w:val="001000000000" w:firstRow="0" w:lastRow="0" w:firstColumn="1" w:lastColumn="0" w:oddVBand="0" w:evenVBand="0" w:oddHBand="0" w:evenHBand="0" w:firstRowFirstColumn="0" w:firstRowLastColumn="0" w:lastRowFirstColumn="0" w:lastRowLastColumn="0"/>
-            <w:tcW w:w="2127" w:type="dxa"/>
-            <w:shd w:val="clear" w:color="auto" w:fill="DEEAF6" w:themeFill="accent5" w:themeFillTint="33"/>
-          </w:tcPr>
-          <w:p>
-            <w:pPr>
+              </w:rPr>
+              <w:t xml:space="preserve">: </w:t>
+            </w:r>
+            <w:r>
               <w:rPr>
                 <w:rFonts w:cs="Calibri Light"/>
-                <w:color w:val="675E47"/>
-              </w:rPr>
-            </w:pPr>
-          </w:p>
-        </w:tc>
-        <w:tc>
-          <w:tcPr>
-            <w:tcW w:w="3402" w:type="dxa"/>
-            <w:tcBorders>
-              <w:right w:val="single" w:sz="8" w:space="0" w:color="0F4B8F"/>
-            </w:tcBorders>
-            <w:shd w:val="clear" w:color="auto" w:fill="DEEAF6" w:themeFill="accent5" w:themeFillTint="33"/>
-          </w:tcPr>
-          <w:p>
-            <w:pPr>
-              <w:cnfStyle w:val="000000100000" w:firstRow="0" w:lastRow="0" w:firstColumn="0" w:lastColumn="0" w:oddVBand="0" w:evenVBand="0" w:oddHBand="1" w:evenHBand="0" w:firstRowFirstColumn="0" w:firstRowLastColumn="0" w:lastRowFirstColumn="0" w:lastRowLastColumn="0"/>
-              <w:rPr>
-                <w:rFonts w:cs="Calibri Light"/>
-                <w:color w:val="675E47"/>
-              </w:rPr>
-            </w:pPr>
-          </w:p>
-        </w:tc>
-        <w:tc>
-          <w:tcPr>
-            <w:tcW w:w="4536" w:type="dxa"/>
-            <w:tcBorders>
-              <w:left w:val="single" w:sz="8" w:space="0" w:color="0F4B8F"/>
-            </w:tcBorders>
-            <w:shd w:val="clear" w:color="auto" w:fill="DEEAF6" w:themeFill="accent5" w:themeFillTint="33"/>
-          </w:tcPr>
-          <w:p>
-            <w:pPr>
-              <w:cnfStyle w:val="000000100000" w:firstRow="0" w:lastRow="0" w:firstColumn="0" w:lastColumn="0" w:oddVBand="0" w:evenVBand="0" w:oddHBand="1" w:evenHBand="0" w:firstRowFirstColumn="0" w:firstRowLastColumn="0" w:lastRowFirstColumn="0" w:lastRowLastColumn="0"/>
-              <w:rPr>
-                <w:rFonts w:cs="Calibri Light"/>
-                <w:color w:val="675E47"/>
-              </w:rPr>
-            </w:pPr>
+                <w:i/>
+                <w:iCs/>
+              </w:rPr>
+              <w:t>waddupitsthatrobot@gmail.com</w:t>
+            </w:r>
           </w:p>
         </w:tc>
       </w:tr>
     </w:tbl>
     <w:p>
       <w:pPr>
-        <w:tabs>
-          <w:tab w:val="left" w:pos="5235"/>
-        </w:tabs>
-        <w:rPr>
-          <w:b/>
-        </w:rPr>
-      </w:pPr>
-    </w:p>
-    <w:p>
-      <w:pPr>
         <w:rPr>
           <w:rFonts w:eastAsia="Times New Roman"/>
           <w:caps/>
@@ -4670,7 +4491,7 @@
           <w:rFonts w:eastAsia="Times New Roman"/>
         </w:rPr>
       </w:pPr>
-      <w:bookmarkStart w:id="15" w:name="_Toc26352456"/>
+      <w:bookmarkStart w:id="14" w:name="_Toc26352456"/>
       <w:r>
         <w:rPr>
           <w:rFonts w:eastAsia="Times New Roman"/>
@@ -4696,7 +4517,7 @@
         </w:rPr>
         <w:t>Impacted Business Areas</w:t>
       </w:r>
-      <w:bookmarkEnd w:id="15"/>
+      <w:bookmarkEnd w:id="14"/>
     </w:p>
     <w:p>
       <w:pPr>
@@ -4712,7 +4533,6 @@
           <w:rFonts w:ascii="Calibri" w:hAnsi="Calibri" w:cs="Calibri"/>
           <w:i/>
           <w:iCs/>
-          <w:color w:val="FF0000"/>
           <w:lang w:eastAsia="zh-CN"/>
         </w:rPr>
       </w:pPr>
@@ -4721,79 +4541,104 @@
           <w:rFonts w:ascii="Calibri" w:hAnsi="Calibri" w:cs="Calibri"/>
           <w:i/>
           <w:iCs/>
-          <w:color w:val="FF0000"/>
           <w:lang w:eastAsia="zh-CN"/>
         </w:rPr>
-        <w:t>Department / Areas affected by the automation</w:t>
+        <w:t>Sales</w:t>
       </w:r>
     </w:p>
     <w:p>
       <w:pPr>
-        <w:pStyle w:val="Heading2"/>
-        <w:rPr>
-          <w:rFonts w:eastAsia="Times New Roman"/>
-        </w:rPr>
-      </w:pPr>
-      <w:bookmarkStart w:id="16" w:name="_Toc26352457"/>
-      <w:r>
-        <w:rPr>
-          <w:rFonts w:eastAsia="Times New Roman"/>
-        </w:rPr>
-        <w:t>3</w:t>
-      </w:r>
-      <w:r>
-        <w:rPr>
-          <w:rFonts w:eastAsia="Times New Roman"/>
-        </w:rPr>
-        <w:t>.</w:t>
-      </w:r>
-      <w:r>
-        <w:rPr>
-          <w:rFonts w:eastAsia="Times New Roman"/>
-        </w:rPr>
-        <w:t>5</w:t>
-      </w:r>
-      <w:r>
-        <w:rPr>
-          <w:rFonts w:eastAsia="Times New Roman"/>
-        </w:rPr>
-        <w:t xml:space="preserve"> </w:t>
-      </w:r>
-      <w:r>
-        <w:rPr>
-          <w:rFonts w:eastAsia="Times New Roman"/>
-        </w:rPr>
-        <w:t>Workload</w:t>
-      </w:r>
-      <w:bookmarkEnd w:id="16"/>
+        <w:pStyle w:val="ListParagraph"/>
+        <w:numPr>
+          <w:ilvl w:val="0"/>
+          <w:numId w:val="4"/>
+        </w:numPr>
+        <w:tabs>
+          <w:tab w:val="left" w:pos="5235"/>
+        </w:tabs>
+        <w:rPr>
+          <w:rFonts w:ascii="Calibri" w:hAnsi="Calibri" w:cs="Calibri"/>
+          <w:i/>
+          <w:iCs/>
+          <w:lang w:eastAsia="zh-CN"/>
+        </w:rPr>
+      </w:pPr>
+      <w:r>
+        <w:rPr>
+          <w:rFonts w:ascii="Calibri" w:hAnsi="Calibri" w:cs="Calibri"/>
+          <w:i/>
+          <w:iCs/>
+          <w:lang w:eastAsia="zh-CN"/>
+        </w:rPr>
+        <w:t>IT</w:t>
+      </w:r>
     </w:p>
     <w:p>
       <w:pPr>
-        <w:rPr>
-          <w:rFonts w:cstheme="minorHAnsi"/>
+        <w:pStyle w:val="ListParagraph"/>
+        <w:numPr>
+          <w:ilvl w:val="0"/>
+          <w:numId w:val="4"/>
+        </w:numPr>
+        <w:tabs>
+          <w:tab w:val="left" w:pos="5235"/>
+        </w:tabs>
+        <w:rPr>
+          <w:rFonts w:ascii="Calibri" w:hAnsi="Calibri" w:cs="Calibri"/>
           <w:i/>
           <w:iCs/>
-          <w:color w:val="FF0000"/>
-        </w:rPr>
-      </w:pPr>
-      <w:r>
-        <w:rPr>
-          <w:rFonts w:cstheme="minorHAnsi"/>
+          <w:lang w:eastAsia="zh-CN"/>
+        </w:rPr>
+      </w:pPr>
+      <w:r>
+        <w:rPr>
+          <w:rFonts w:ascii="Calibri" w:hAnsi="Calibri" w:cs="Calibri"/>
           <w:i/>
           <w:iCs/>
-          <w:color w:val="FF0000"/>
-        </w:rPr>
-        <w:t>Metrics related to the automation, table example below</w:t>
-      </w:r>
-      <w:r>
-        <w:rPr>
-          <w:rFonts w:cstheme="minorHAnsi"/>
-          <w:i/>
-          <w:iCs/>
-          <w:color w:val="FF0000"/>
+          <w:lang w:eastAsia="zh-CN"/>
+        </w:rPr>
+        <w:t>Management</w:t>
+      </w:r>
+    </w:p>
+    <w:p>
+      <w:pPr>
+        <w:pStyle w:val="Heading2"/>
+        <w:rPr>
+          <w:rFonts w:eastAsia="Times New Roman"/>
+        </w:rPr>
+      </w:pPr>
+      <w:bookmarkStart w:id="15" w:name="_Toc26352457"/>
+      <w:r>
+        <w:rPr>
+          <w:rFonts w:eastAsia="Times New Roman"/>
+        </w:rPr>
+        <w:t>3</w:t>
+      </w:r>
+      <w:r>
+        <w:rPr>
+          <w:rFonts w:eastAsia="Times New Roman"/>
+        </w:rPr>
+        <w:t>.</w:t>
+      </w:r>
+      <w:r>
+        <w:rPr>
+          <w:rFonts w:eastAsia="Times New Roman"/>
+        </w:rPr>
+        <w:t>5</w:t>
+      </w:r>
+      <w:r>
+        <w:rPr>
+          <w:rFonts w:eastAsia="Times New Roman"/>
         </w:rPr>
         <w:t xml:space="preserve"> </w:t>
       </w:r>
+      <w:r>
+        <w:rPr>
+          <w:rFonts w:eastAsia="Times New Roman"/>
+        </w:rPr>
+        <w:t>Workload</w:t>
+      </w:r>
+      <w:bookmarkEnd w:id="15"/>
     </w:p>
     <w:tbl>
       <w:tblPr>
@@ -4820,96 +4665,79 @@
                 <w:rFonts w:cstheme="minorHAnsi"/>
                 <w:i/>
                 <w:iCs/>
-                <w:color w:val="FF0000"/>
                 <w:lang w:eastAsia="zh-CN"/>
               </w:rPr>
             </w:pPr>
+            <w:proofErr w:type="spellStart"/>
             <w:r>
               <w:rPr>
                 <w:rFonts w:cstheme="minorHAnsi"/>
                 <w:i/>
                 <w:iCs/>
-                <w:color w:val="FF0000"/>
                 <w:lang w:eastAsia="zh-CN"/>
               </w:rPr>
-              <w:t>Max</w:t>
-            </w:r>
+              <w:t>Avg</w:t>
+            </w:r>
+            <w:proofErr w:type="spellEnd"/>
             <w:r>
               <w:rPr>
                 <w:rFonts w:cstheme="minorHAnsi"/>
                 <w:i/>
                 <w:iCs/>
-                <w:color w:val="FF0000"/>
                 <w:lang w:eastAsia="zh-CN"/>
               </w:rPr>
-              <w:t>.</w:t>
+              <w:t xml:space="preserve"> </w:t>
             </w:r>
             <w:r>
               <w:rPr>
                 <w:rFonts w:cstheme="minorHAnsi"/>
                 <w:i/>
                 <w:iCs/>
-                <w:color w:val="FF0000"/>
                 <w:lang w:eastAsia="zh-CN"/>
               </w:rPr>
-              <w:t xml:space="preserve"> </w:t>
+              <w:t>no. of</w:t>
             </w:r>
             <w:r>
               <w:rPr>
                 <w:rFonts w:cstheme="minorHAnsi"/>
                 <w:i/>
                 <w:iCs/>
-                <w:color w:val="FF0000"/>
                 <w:lang w:eastAsia="zh-CN"/>
               </w:rPr>
-              <w:t>no. of</w:t>
+              <w:t xml:space="preserve"> </w:t>
             </w:r>
             <w:r>
               <w:rPr>
                 <w:rFonts w:cstheme="minorHAnsi"/>
                 <w:i/>
                 <w:iCs/>
-                <w:color w:val="FF0000"/>
                 <w:lang w:eastAsia="zh-CN"/>
               </w:rPr>
-              <w:t xml:space="preserve"> </w:t>
+              <w:t>Login Request</w:t>
             </w:r>
             <w:r>
               <w:rPr>
                 <w:rFonts w:cstheme="minorHAnsi"/>
                 <w:i/>
                 <w:iCs/>
-                <w:color w:val="FF0000"/>
                 <w:lang w:eastAsia="zh-CN"/>
               </w:rPr>
-              <w:t>Login Request</w:t>
+              <w:t>s</w:t>
             </w:r>
             <w:r>
               <w:rPr>
                 <w:rFonts w:cstheme="minorHAnsi"/>
                 <w:i/>
                 <w:iCs/>
-                <w:color w:val="FF0000"/>
                 <w:lang w:eastAsia="zh-CN"/>
               </w:rPr>
-              <w:t>s</w:t>
+              <w:t xml:space="preserve"> per </w:t>
             </w:r>
             <w:r>
               <w:rPr>
                 <w:rFonts w:cstheme="minorHAnsi"/>
                 <w:i/>
                 <w:iCs/>
-                <w:color w:val="FF0000"/>
-                <w:lang w:eastAsia="zh-CN"/>
-              </w:rPr>
-              <w:t xml:space="preserve"> per </w:t>
-            </w:r>
-            <w:r>
-              <w:rPr>
-                <w:rFonts w:cstheme="minorHAnsi"/>
-                <w:i/>
-                <w:iCs/>
-                <w:color w:val="FF0000"/>
                 <w:lang w:eastAsia="zh-CN"/>
               </w:rPr>
               <w:t>week</w:t>
@@ -4930,7 +4758,6 @@
                 <w:rFonts w:cstheme="minorHAnsi"/>
                 <w:i/>
                 <w:iCs/>
-                <w:color w:val="FF0000"/>
                 <w:lang w:eastAsia="zh-CN"/>
               </w:rPr>
             </w:pPr>
@@ -4939,10 +4766,9 @@
                 <w:rFonts w:cstheme="minorHAnsi"/>
                 <w:i/>
                 <w:iCs/>
-                <w:color w:val="FF0000"/>
                 <w:lang w:eastAsia="zh-CN"/>
               </w:rPr>
-              <w:t>70</w:t>
+              <w:t>50</w:t>
             </w:r>
           </w:p>
         </w:tc>
@@ -4962,7 +4788,6 @@
                 <w:rFonts w:cstheme="minorHAnsi"/>
                 <w:i/>
                 <w:iCs/>
-                <w:color w:val="FF0000"/>
                 <w:lang w:eastAsia="zh-CN"/>
               </w:rPr>
             </w:pPr>
@@ -4971,100 +4796,9 @@
                 <w:rFonts w:cstheme="minorHAnsi"/>
                 <w:i/>
                 <w:iCs/>
-                <w:color w:val="FF0000"/>
                 <w:lang w:eastAsia="zh-CN"/>
               </w:rPr>
-              <w:t>Min</w:t>
-            </w:r>
-            <w:r>
-              <w:rPr>
-                <w:rFonts w:cstheme="minorHAnsi"/>
-                <w:i/>
-                <w:iCs/>
-                <w:color w:val="FF0000"/>
-                <w:lang w:eastAsia="zh-CN"/>
-              </w:rPr>
-              <w:t xml:space="preserve">. </w:t>
-            </w:r>
-            <w:r>
-              <w:rPr>
-                <w:rFonts w:cstheme="minorHAnsi"/>
-                <w:i/>
-                <w:iCs/>
-                <w:color w:val="FF0000"/>
-                <w:lang w:eastAsia="zh-CN"/>
-              </w:rPr>
-              <w:t>n</w:t>
-            </w:r>
-            <w:r>
-              <w:rPr>
-                <w:rFonts w:cstheme="minorHAnsi"/>
-                <w:i/>
-                <w:iCs/>
-                <w:color w:val="FF0000"/>
-                <w:lang w:eastAsia="zh-CN"/>
-              </w:rPr>
-              <w:t xml:space="preserve">o. </w:t>
-            </w:r>
-            <w:r>
-              <w:rPr>
-                <w:rFonts w:cstheme="minorHAnsi"/>
-                <w:i/>
-                <w:iCs/>
-                <w:color w:val="FF0000"/>
-                <w:lang w:eastAsia="zh-CN"/>
-              </w:rPr>
-              <w:t>of</w:t>
-            </w:r>
-            <w:r>
-              <w:rPr>
-                <w:rFonts w:cstheme="minorHAnsi"/>
-                <w:i/>
-                <w:iCs/>
-                <w:color w:val="FF0000"/>
-                <w:lang w:eastAsia="zh-CN"/>
-              </w:rPr>
-              <w:t xml:space="preserve"> </w:t>
-            </w:r>
-            <w:r>
-              <w:rPr>
-                <w:rFonts w:cstheme="minorHAnsi"/>
-                <w:i/>
-                <w:iCs/>
-                <w:color w:val="FF0000"/>
-                <w:lang w:eastAsia="zh-CN"/>
-              </w:rPr>
-              <w:t>Login Request</w:t>
-            </w:r>
-            <w:r>
-              <w:rPr>
-                <w:rFonts w:cstheme="minorHAnsi"/>
-                <w:i/>
-                <w:iCs/>
-                <w:color w:val="FF0000"/>
-                <w:lang w:eastAsia="zh-CN"/>
-              </w:rPr>
-              <w:t xml:space="preserve">s </w:t>
-            </w:r>
-            <w:r>
-              <w:rPr>
-                <w:rFonts w:cstheme="minorHAnsi"/>
-                <w:i/>
-                <w:iCs/>
-                <w:color w:val="FF0000"/>
-                <w:lang w:eastAsia="zh-CN"/>
-              </w:rPr>
-              <w:t xml:space="preserve">per </w:t>
-            </w:r>
-            <w:r>
-              <w:rPr>
-                <w:rFonts w:cstheme="minorHAnsi"/>
-                <w:i/>
-                <w:iCs/>
-                <w:color w:val="FF0000"/>
-                <w:lang w:eastAsia="zh-CN"/>
-              </w:rPr>
-              <w:t>week</w:t>
+              <w:t>How many people do this process per day?</w:t>
             </w:r>
           </w:p>
         </w:tc>
@@ -5082,7 +4816,6 @@
                 <w:rFonts w:cstheme="minorHAnsi"/>
                 <w:i/>
                 <w:iCs/>
-                <w:color w:val="FF0000"/>
                 <w:lang w:eastAsia="zh-CN"/>
               </w:rPr>
             </w:pPr>
@@ -5091,253 +4824,6 @@
                 <w:rFonts w:cstheme="minorHAnsi"/>
                 <w:i/>
                 <w:iCs/>
-                <w:color w:val="FF0000"/>
-                <w:lang w:eastAsia="zh-CN"/>
-              </w:rPr>
-              <w:t>10</w:t>
-            </w:r>
-          </w:p>
-        </w:tc>
-      </w:tr>
-      <w:tr>
-        <w:tc>
-          <w:tcPr>
-            <w:tcW w:w="3397" w:type="dxa"/>
-          </w:tcPr>
-          <w:p>
-            <w:pPr>
-              <w:tabs>
-                <w:tab w:val="left" w:pos="5235"/>
-              </w:tabs>
-              <w:spacing w:after="160" w:line="259" w:lineRule="auto"/>
-              <w:rPr>
-                <w:rFonts w:cstheme="minorHAnsi"/>
-                <w:i/>
-                <w:iCs/>
-                <w:color w:val="FF0000"/>
-                <w:lang w:eastAsia="zh-CN"/>
-              </w:rPr>
-            </w:pPr>
-            <w:r>
-              <w:rPr>
-                <w:rFonts w:cstheme="minorHAnsi"/>
-                <w:i/>
-                <w:iCs/>
-                <w:color w:val="FF0000"/>
-                <w:lang w:eastAsia="zh-CN"/>
-              </w:rPr>
-              <w:t>Average n</w:t>
-            </w:r>
-            <w:r>
-              <w:rPr>
-                <w:rFonts w:cstheme="minorHAnsi"/>
-                <w:i/>
-                <w:iCs/>
-                <w:color w:val="FF0000"/>
-                <w:lang w:eastAsia="zh-CN"/>
-              </w:rPr>
-              <w:t>o.</w:t>
-            </w:r>
-            <w:r>
-              <w:rPr>
-                <w:rFonts w:cstheme="minorHAnsi"/>
-                <w:i/>
-                <w:iCs/>
-                <w:color w:val="FF0000"/>
-                <w:lang w:eastAsia="zh-CN"/>
-              </w:rPr>
-              <w:t xml:space="preserve"> of </w:t>
-            </w:r>
-            <w:r>
-              <w:rPr>
-                <w:rFonts w:cstheme="minorHAnsi"/>
-                <w:i/>
-                <w:iCs/>
-                <w:color w:val="FF0000"/>
-                <w:lang w:eastAsia="zh-CN"/>
-              </w:rPr>
-              <w:t>Login Request</w:t>
-            </w:r>
-            <w:r>
-              <w:rPr>
-                <w:rFonts w:cstheme="minorHAnsi"/>
-                <w:i/>
-                <w:iCs/>
-                <w:color w:val="FF0000"/>
-                <w:lang w:eastAsia="zh-CN"/>
-              </w:rPr>
-              <w:t xml:space="preserve">s </w:t>
-            </w:r>
-            <w:r>
-              <w:rPr>
-                <w:rFonts w:cstheme="minorHAnsi"/>
-                <w:i/>
-                <w:iCs/>
-                <w:color w:val="FF0000"/>
-                <w:lang w:eastAsia="zh-CN"/>
-              </w:rPr>
-              <w:t xml:space="preserve">per </w:t>
-            </w:r>
-            <w:r>
-              <w:rPr>
-                <w:rFonts w:cstheme="minorHAnsi"/>
-                <w:i/>
-                <w:iCs/>
-                <w:color w:val="FF0000"/>
-                <w:lang w:eastAsia="zh-CN"/>
-              </w:rPr>
-              <w:t>week</w:t>
-            </w:r>
-          </w:p>
-        </w:tc>
-        <w:tc>
-          <w:tcPr>
-            <w:tcW w:w="6663" w:type="dxa"/>
-          </w:tcPr>
-          <w:p>
-            <w:pPr>
-              <w:tabs>
-                <w:tab w:val="left" w:pos="5235"/>
-              </w:tabs>
-              <w:spacing w:after="160" w:line="259" w:lineRule="auto"/>
-              <w:rPr>
-                <w:rFonts w:cstheme="minorHAnsi"/>
-                <w:i/>
-                <w:iCs/>
-                <w:color w:val="FF0000"/>
-                <w:lang w:eastAsia="zh-CN"/>
-              </w:rPr>
-            </w:pPr>
-            <w:r>
-              <w:rPr>
-                <w:rFonts w:cstheme="minorHAnsi"/>
-                <w:i/>
-                <w:iCs/>
-                <w:color w:val="FF0000"/>
-                <w:lang w:eastAsia="zh-CN"/>
-              </w:rPr>
-              <w:t>50</w:t>
-            </w:r>
-          </w:p>
-        </w:tc>
-      </w:tr>
-      <w:tr>
-        <w:tc>
-          <w:tcPr>
-            <w:tcW w:w="3397" w:type="dxa"/>
-          </w:tcPr>
-          <w:p>
-            <w:pPr>
-              <w:tabs>
-                <w:tab w:val="left" w:pos="5235"/>
-              </w:tabs>
-              <w:spacing w:after="160" w:line="259" w:lineRule="auto"/>
-              <w:rPr>
-                <w:rFonts w:cstheme="minorHAnsi"/>
-                <w:i/>
-                <w:iCs/>
-                <w:color w:val="FF0000"/>
-                <w:lang w:eastAsia="zh-CN"/>
-              </w:rPr>
-            </w:pPr>
-            <w:r>
-              <w:rPr>
-                <w:rFonts w:cstheme="minorHAnsi"/>
-                <w:i/>
-                <w:iCs/>
-                <w:color w:val="FF0000"/>
-                <w:lang w:eastAsia="zh-CN"/>
-              </w:rPr>
-              <w:t>Are there any periods when a higher workload is anticipated?</w:t>
-            </w:r>
-          </w:p>
-        </w:tc>
-        <w:tc>
-          <w:tcPr>
-            <w:tcW w:w="6663" w:type="dxa"/>
-          </w:tcPr>
-          <w:p>
-            <w:pPr>
-              <w:tabs>
-                <w:tab w:val="left" w:pos="5235"/>
-              </w:tabs>
-              <w:spacing w:after="160" w:line="259" w:lineRule="auto"/>
-              <w:rPr>
-                <w:rFonts w:cstheme="minorHAnsi"/>
-                <w:i/>
-                <w:iCs/>
-                <w:color w:val="FF0000"/>
-                <w:lang w:eastAsia="zh-CN"/>
-              </w:rPr>
-            </w:pPr>
-            <w:r>
-              <w:rPr>
-                <w:rFonts w:cstheme="minorHAnsi"/>
-                <w:i/>
-                <w:iCs/>
-                <w:color w:val="FF0000"/>
-                <w:lang w:eastAsia="zh-CN"/>
-              </w:rPr>
-              <w:t>August</w:t>
-            </w:r>
-          </w:p>
-        </w:tc>
-      </w:tr>
-      <w:tr>
-        <w:tc>
-          <w:tcPr>
-            <w:tcW w:w="3397" w:type="dxa"/>
-          </w:tcPr>
-          <w:p>
-            <w:pPr>
-              <w:tabs>
-                <w:tab w:val="left" w:pos="5235"/>
-              </w:tabs>
-              <w:spacing w:after="160" w:line="259" w:lineRule="auto"/>
-              <w:rPr>
-                <w:rFonts w:cstheme="minorHAnsi"/>
-                <w:i/>
-                <w:iCs/>
-                <w:color w:val="FF0000"/>
-                <w:lang w:eastAsia="zh-CN"/>
-              </w:rPr>
-            </w:pPr>
-            <w:r>
-              <w:rPr>
-                <w:rFonts w:cstheme="minorHAnsi"/>
-                <w:i/>
-                <w:iCs/>
-                <w:color w:val="FF0000"/>
-                <w:lang w:eastAsia="zh-CN"/>
-              </w:rPr>
-              <w:t>How many people do this process per day?</w:t>
-            </w:r>
-          </w:p>
-        </w:tc>
-        <w:tc>
-          <w:tcPr>
-            <w:tcW w:w="6663" w:type="dxa"/>
-          </w:tcPr>
-          <w:p>
-            <w:pPr>
-              <w:tabs>
-                <w:tab w:val="left" w:pos="5235"/>
-              </w:tabs>
-              <w:spacing w:after="160" w:line="259" w:lineRule="auto"/>
-              <w:rPr>
-                <w:rFonts w:cstheme="minorHAnsi"/>
-                <w:i/>
-                <w:iCs/>
-                <w:color w:val="FF0000"/>
-                <w:lang w:eastAsia="zh-CN"/>
-              </w:rPr>
-            </w:pPr>
-            <w:r>
-              <w:rPr>
-                <w:rFonts w:cstheme="minorHAnsi"/>
-                <w:i/>
-                <w:iCs/>
-                <w:color w:val="FF0000"/>
                 <w:lang w:eastAsia="zh-CN"/>
               </w:rPr>
               <w:t>1</w:t>
@@ -5594,7 +5080,7 @@
           <w:lang w:eastAsia="zh-CN"/>
         </w:rPr>
       </w:pPr>
-      <w:bookmarkStart w:id="17" w:name="_Toc26352458"/>
+      <w:bookmarkStart w:id="16" w:name="_Toc26352458"/>
       <w:r>
         <w:rPr>
           <w:rFonts w:eastAsia="Times New Roman"/>
@@ -5613,7 +5099,7 @@
         </w:rPr>
         <w:t>Operational Constraints</w:t>
       </w:r>
-      <w:bookmarkEnd w:id="17"/>
+      <w:bookmarkEnd w:id="16"/>
     </w:p>
     <w:p>
       <w:pPr>
@@ -5629,7 +5115,6 @@
           <w:rFonts w:ascii="Calibri" w:hAnsi="Calibri" w:cs="Calibri"/>
           <w:i/>
           <w:iCs/>
-          <w:color w:val="FF0000"/>
         </w:rPr>
       </w:pPr>
       <w:r>
@@ -5637,460 +5122,225 @@
           <w:rFonts w:ascii="Calibri" w:hAnsi="Calibri" w:cs="Calibri"/>
           <w:i/>
           <w:iCs/>
-          <w:color w:val="FF0000"/>
           <w:lang w:eastAsia="zh-CN"/>
         </w:rPr>
-        <w:t>List of all operational constraints. Examples could be working hours, system availability etc. – essentially anything that could have a bearing on how the automation can function.</w:t>
+        <w:t>Website maintenance</w:t>
       </w:r>
     </w:p>
     <w:p>
       <w:pPr>
+        <w:pStyle w:val="ListParagraph"/>
+        <w:numPr>
+          <w:ilvl w:val="0"/>
+          <w:numId w:val="3"/>
+        </w:numPr>
+        <w:tabs>
+          <w:tab w:val="left" w:pos="5235"/>
+        </w:tabs>
+        <w:rPr>
+          <w:rFonts w:ascii="Calibri" w:hAnsi="Calibri" w:cs="Calibri"/>
+          <w:i/>
+          <w:iCs/>
+        </w:rPr>
+      </w:pPr>
+      <w:r>
+        <w:rPr>
+          <w:rFonts w:ascii="Calibri" w:hAnsi="Calibri" w:cs="Calibri"/>
+          <w:i/>
+          <w:iCs/>
+          <w:lang w:eastAsia="zh-CN"/>
+        </w:rPr>
+        <w:t>Email system maintenance</w:t>
+      </w:r>
+    </w:p>
+    <w:p>
+      <w:pPr>
+        <w:pStyle w:val="ListParagraph"/>
+        <w:numPr>
+          <w:ilvl w:val="0"/>
+          <w:numId w:val="3"/>
+        </w:numPr>
+        <w:tabs>
+          <w:tab w:val="left" w:pos="5235"/>
+        </w:tabs>
+        <w:rPr>
+          <w:rFonts w:ascii="Calibri" w:hAnsi="Calibri" w:cs="Calibri"/>
+          <w:i/>
+          <w:iCs/>
+        </w:rPr>
+      </w:pPr>
+      <w:r>
+        <w:rPr>
+          <w:rFonts w:ascii="Calibri" w:hAnsi="Calibri" w:cs="Calibri"/>
+          <w:i/>
+          <w:iCs/>
+          <w:lang w:eastAsia="zh-CN"/>
+        </w:rPr>
+        <w:t>Coding errors</w:t>
+      </w:r>
+    </w:p>
+    <w:p>
+      <w:pPr>
         <w:pStyle w:val="Heading2"/>
       </w:pPr>
-      <w:bookmarkStart w:id="18" w:name="_Toc26352459"/>
+      <w:bookmarkStart w:id="17" w:name="_Toc26352459"/>
       <w:r>
         <w:t>3</w:t>
       </w:r>
       <w:r>
         <w:t>.7 Delivery</w:t>
+      </w:r>
+      <w:bookmarkEnd w:id="17"/>
+    </w:p>
+    <w:p>
+      <w:pPr>
+        <w:rPr>
+          <w:rFonts w:cstheme="minorHAnsi"/>
+          <w:i/>
+          <w:iCs/>
+        </w:rPr>
+      </w:pPr>
+      <w:r>
+        <w:rPr>
+          <w:rFonts w:cstheme="minorHAnsi"/>
+          <w:i/>
+          <w:iCs/>
+        </w:rPr>
+        <w:t>This is to be delivered on the twenty sixth of June</w:t>
+      </w:r>
+    </w:p>
+    <w:p>
+      <w:pPr>
+        <w:pStyle w:val="Heading2"/>
+      </w:pPr>
+      <w:bookmarkStart w:id="18" w:name="_Toc26352460"/>
+      <w:r>
+        <w:t>3</w:t>
+      </w:r>
+      <w:r>
+        <w:t>.</w:t>
+      </w:r>
+      <w:r>
+        <w:t>8</w:t>
+      </w:r>
+      <w:r>
+        <w:t xml:space="preserve"> </w:t>
+      </w:r>
+      <w:r>
+        <w:t>Contact</w:t>
+      </w:r>
+      <w:r>
+        <w:t xml:space="preserve"> List</w:t>
       </w:r>
       <w:bookmarkEnd w:id="18"/>
     </w:p>
     <w:p>
       <w:pPr>
         <w:rPr>
-          <w:rFonts w:cstheme="minorHAnsi"/>
+          <w:i/>
+          <w:iCs/>
+        </w:rPr>
+      </w:pPr>
+      <w:r>
+        <w:rPr>
+          <w:i/>
+          <w:iCs/>
+        </w:rPr>
+        <w:t>David Bradbury – Managing Director</w:t>
+      </w:r>
+    </w:p>
+    <w:p>
+      <w:pPr>
+        <w:rPr>
+          <w:i/>
+          <w:iCs/>
+        </w:rPr>
+      </w:pPr>
+      <w:r>
+        <w:rPr>
+          <w:i/>
+          <w:iCs/>
+        </w:rPr>
+        <w:t>Roberto Fernandez – Backend Application Manager and Project PM</w:t>
+      </w:r>
+    </w:p>
+    <w:p>
+      <w:pPr>
+        <w:rPr>
+          <w:color w:val="000000"/>
+        </w:rPr>
+      </w:pPr>
+      <w:r>
+        <w:rPr>
+          <w:i/>
+          <w:iCs/>
+        </w:rPr>
+        <w:t>Chris Lucas – Consultant Liaison</w:t>
+      </w:r>
+      <w:r>
+        <w:rPr>
+          <w:sz w:val="28"/>
+          <w:szCs w:val="28"/>
+        </w:rPr>
+        <w:br w:type="page"/>
+      </w:r>
+    </w:p>
+    <w:p>
+      <w:pPr>
+        <w:pStyle w:val="Heading1"/>
+      </w:pPr>
+      <w:bookmarkStart w:id="19" w:name="_Toc26352461"/>
+      <w:r>
+        <w:lastRenderedPageBreak/>
+        <w:t>4</w:t>
+      </w:r>
+      <w:r>
+        <w:t xml:space="preserve"> </w:t>
+      </w:r>
+      <w:r>
+        <w:t>Automat</w:t>
+      </w:r>
+      <w:r>
+        <w:t>ion Details</w:t>
+      </w:r>
+      <w:bookmarkEnd w:id="19"/>
+    </w:p>
+    <w:p>
+      <w:pPr>
+        <w:pStyle w:val="Heading2"/>
+      </w:pPr>
+      <w:bookmarkStart w:id="20" w:name="_Toc26352462"/>
+      <w:r>
+        <w:t>4</w:t>
+      </w:r>
+      <w:r>
+        <w:t>.1 Automation Walkthrough</w:t>
+      </w:r>
+      <w:bookmarkEnd w:id="20"/>
+    </w:p>
+    <w:p>
+      <w:pPr>
+        <w:pStyle w:val="Heading3"/>
+      </w:pPr>
+      <w:bookmarkStart w:id="21" w:name="_Toc26352463"/>
+      <w:r>
+        <w:t>4.1.</w:t>
+      </w:r>
+      <w:r>
+        <w:t>1</w:t>
+      </w:r>
+      <w:r>
+        <w:t xml:space="preserve"> </w:t>
+      </w:r>
+      <w:r>
+        <w:rPr>
           <w:i/>
           <w:iCs/>
           <w:color w:val="FF0000"/>
         </w:rPr>
-      </w:pPr>
-      <w:r>
-        <w:rPr>
-          <w:rFonts w:cstheme="minorHAnsi"/>
-          <w:i/>
-          <w:iCs/>
-          <w:color w:val="FF0000"/>
-        </w:rPr>
-        <w:t xml:space="preserve">The </w:t>
-      </w:r>
-      <w:r>
-        <w:rPr>
-          <w:rFonts w:cstheme="minorHAnsi"/>
-          <w:i/>
-          <w:iCs/>
-          <w:color w:val="FF0000"/>
-        </w:rPr>
-        <w:t>time scale for the development</w:t>
-      </w:r>
-      <w:r>
-        <w:rPr>
-          <w:rFonts w:cstheme="minorHAnsi"/>
-          <w:i/>
-          <w:iCs/>
-          <w:color w:val="FF0000"/>
-        </w:rPr>
-        <w:t>, testing and delivery of this project</w:t>
-      </w:r>
-      <w:r>
-        <w:rPr>
-          <w:rFonts w:cstheme="minorHAnsi"/>
-          <w:i/>
-          <w:iCs/>
-          <w:color w:val="FF0000"/>
-        </w:rPr>
-        <w:t>.</w:t>
-      </w:r>
-      <w:r>
-        <w:rPr>
-          <w:rFonts w:cstheme="minorHAnsi"/>
-          <w:i/>
-          <w:iCs/>
-          <w:color w:val="FF0000"/>
-        </w:rPr>
-        <w:t xml:space="preserve"> In the early stages this may indicate the timescale is to be finalised.</w:t>
-      </w:r>
-    </w:p>
-    <w:p>
-      <w:pPr>
-        <w:pStyle w:val="Heading2"/>
-      </w:pPr>
-      <w:bookmarkStart w:id="19" w:name="_Toc26352460"/>
-      <w:r>
-        <w:t>3</w:t>
-      </w:r>
-      <w:r>
-        <w:t>.</w:t>
-      </w:r>
-      <w:r>
-        <w:t>8</w:t>
-      </w:r>
-      <w:r>
-        <w:t xml:space="preserve"> </w:t>
-      </w:r>
-      <w:r>
-        <w:t>Contact</w:t>
-      </w:r>
-      <w:r>
-        <w:t xml:space="preserve"> List</w:t>
-      </w:r>
-      <w:bookmarkEnd w:id="19"/>
-    </w:p>
-    <w:p>
-      <w:pPr>
-        <w:rPr>
-          <w:i/>
-          <w:iCs/>
-          <w:color w:val="FF0000"/>
-        </w:rPr>
-      </w:pPr>
-      <w:r>
-        <w:rPr>
-          <w:i/>
-          <w:iCs/>
-          <w:color w:val="FF0000"/>
-        </w:rPr>
-        <w:t>List of key contacts for the project, both QA Ltd and Client e.g.</w:t>
-      </w:r>
-    </w:p>
-    <w:p>
-      <w:pPr>
-        <w:rPr>
-          <w:i/>
-          <w:iCs/>
-          <w:color w:val="FF0000"/>
-        </w:rPr>
-      </w:pPr>
-      <w:r>
-        <w:rPr>
-          <w:i/>
-          <w:iCs/>
-          <w:color w:val="FF0000"/>
-        </w:rPr>
-        <w:t xml:space="preserve">RPA Programme Sponsor </w:t>
-      </w:r>
-      <w:r>
-        <w:rPr>
-          <w:i/>
-          <w:iCs/>
-          <w:color w:val="FF0000"/>
-        </w:rPr>
-        <w:t>–</w:t>
-      </w:r>
-      <w:r>
-        <w:rPr>
-          <w:i/>
-          <w:iCs/>
-          <w:color w:val="FF0000"/>
-        </w:rPr>
-        <w:t xml:space="preserve"> </w:t>
-      </w:r>
-      <w:r>
-        <w:rPr>
-          <w:i/>
-          <w:iCs/>
-          <w:color w:val="FF0000"/>
-        </w:rPr>
-        <w:t>Gillian Lomax</w:t>
-      </w:r>
-    </w:p>
-    <w:p>
-      <w:pPr>
-        <w:rPr>
-          <w:i/>
-          <w:iCs/>
-          <w:color w:val="FF0000"/>
-        </w:rPr>
-      </w:pPr>
-      <w:r>
-        <w:rPr>
-          <w:i/>
-          <w:iCs/>
-          <w:color w:val="FF0000"/>
-        </w:rPr>
-        <w:t xml:space="preserve">Head of Operations </w:t>
-      </w:r>
-      <w:r>
-        <w:rPr>
-          <w:i/>
-          <w:iCs/>
-          <w:color w:val="FF0000"/>
-        </w:rPr>
-        <w:t>–</w:t>
-      </w:r>
-      <w:r>
-        <w:rPr>
-          <w:i/>
-          <w:iCs/>
-          <w:color w:val="FF0000"/>
-        </w:rPr>
-        <w:t xml:space="preserve"> </w:t>
-      </w:r>
-      <w:r>
-        <w:rPr>
-          <w:i/>
-          <w:iCs/>
-          <w:color w:val="FF0000"/>
-        </w:rPr>
-        <w:t>Harry Grainger</w:t>
-      </w:r>
-    </w:p>
-    <w:p>
-      <w:pPr>
-        <w:rPr>
-          <w:i/>
-          <w:iCs/>
-          <w:color w:val="FF0000"/>
-        </w:rPr>
-      </w:pPr>
-      <w:r>
-        <w:rPr>
-          <w:i/>
-          <w:iCs/>
-          <w:color w:val="FF0000"/>
-        </w:rPr>
-        <w:t xml:space="preserve">RPA Project Manager </w:t>
-      </w:r>
-      <w:r>
-        <w:rPr>
-          <w:i/>
-          <w:iCs/>
-          <w:color w:val="FF0000"/>
-        </w:rPr>
-        <w:t>–</w:t>
-      </w:r>
-      <w:r>
-        <w:rPr>
-          <w:i/>
-          <w:iCs/>
-          <w:color w:val="FF0000"/>
-        </w:rPr>
-        <w:t xml:space="preserve"> </w:t>
-      </w:r>
-      <w:r>
-        <w:rPr>
-          <w:i/>
-          <w:iCs/>
-          <w:color w:val="FF0000"/>
-        </w:rPr>
-        <w:t>Carrie Smith</w:t>
-      </w:r>
-    </w:p>
-    <w:p>
-      <w:pPr>
-        <w:rPr>
-          <w:i/>
-          <w:iCs/>
-          <w:color w:val="FF0000"/>
-        </w:rPr>
-      </w:pPr>
-      <w:r>
-        <w:rPr>
-          <w:i/>
-          <w:iCs/>
-          <w:color w:val="FF0000"/>
-        </w:rPr>
-        <w:t xml:space="preserve">RPA Consultant </w:t>
-      </w:r>
-      <w:r>
-        <w:rPr>
-          <w:i/>
-          <w:iCs/>
-          <w:color w:val="FF0000"/>
-        </w:rPr>
-        <w:t>–</w:t>
-      </w:r>
-      <w:r>
-        <w:rPr>
-          <w:i/>
-          <w:iCs/>
-          <w:color w:val="FF0000"/>
-        </w:rPr>
-        <w:t xml:space="preserve"> </w:t>
-      </w:r>
-      <w:r>
-        <w:rPr>
-          <w:i/>
-          <w:iCs/>
-          <w:color w:val="FF0000"/>
-        </w:rPr>
-        <w:t>Chester Gardner</w:t>
-      </w:r>
-    </w:p>
-    <w:p>
-      <w:pPr>
-        <w:rPr>
-          <w:color w:val="000000"/>
-        </w:rPr>
-      </w:pPr>
-      <w:r>
-        <w:rPr>
-          <w:i/>
-          <w:iCs/>
-          <w:color w:val="FF0000"/>
-        </w:rPr>
-        <w:t>Department</w:t>
-      </w:r>
-      <w:r>
-        <w:rPr>
-          <w:i/>
-          <w:iCs/>
-          <w:color w:val="FF0000"/>
-        </w:rPr>
-        <w:t xml:space="preserve"> SME</w:t>
-      </w:r>
-      <w:r>
-        <w:rPr>
-          <w:i/>
-          <w:iCs/>
-          <w:color w:val="FF0000"/>
-        </w:rPr>
-        <w:t>s</w:t>
-      </w:r>
-      <w:r>
-        <w:rPr>
-          <w:i/>
-          <w:iCs/>
-          <w:color w:val="FF0000"/>
-        </w:rPr>
-        <w:t xml:space="preserve"> </w:t>
-      </w:r>
-      <w:r>
-        <w:rPr>
-          <w:i/>
-          <w:iCs/>
-          <w:color w:val="FF0000"/>
-        </w:rPr>
-        <w:t>–</w:t>
-      </w:r>
-      <w:r>
-        <w:rPr>
-          <w:i/>
-          <w:iCs/>
-          <w:color w:val="FF0000"/>
-        </w:rPr>
-        <w:t xml:space="preserve"> </w:t>
-      </w:r>
-      <w:r>
-        <w:rPr>
-          <w:i/>
-          <w:iCs/>
-          <w:color w:val="FF0000"/>
-        </w:rPr>
-        <w:t>Marianne Spencer</w:t>
-      </w:r>
-      <w:r>
-        <w:rPr>
-          <w:i/>
-          <w:iCs/>
-          <w:color w:val="FF0000"/>
-        </w:rPr>
-        <w:t xml:space="preserve"> (</w:t>
-      </w:r>
-      <w:r>
-        <w:rPr>
-          <w:i/>
-          <w:iCs/>
-          <w:color w:val="FF0000"/>
-        </w:rPr>
-        <w:t>Customer</w:t>
-      </w:r>
-      <w:r>
-        <w:rPr>
-          <w:i/>
-          <w:iCs/>
-          <w:color w:val="FF0000"/>
-        </w:rPr>
-        <w:t xml:space="preserve"> Onboarding</w:t>
-      </w:r>
-      <w:r>
-        <w:rPr>
-          <w:i/>
-          <w:iCs/>
-          <w:color w:val="FF0000"/>
-        </w:rPr>
-        <w:t xml:space="preserve">), </w:t>
-      </w:r>
-      <w:r>
-        <w:rPr>
-          <w:i/>
-          <w:iCs/>
-          <w:color w:val="FF0000"/>
-        </w:rPr>
-        <w:t>Jane Baker</w:t>
-      </w:r>
-      <w:r>
-        <w:rPr>
-          <w:i/>
-          <w:iCs/>
-          <w:color w:val="FF0000"/>
-        </w:rPr>
-        <w:t xml:space="preserve"> (Process Development)</w:t>
-      </w:r>
-      <w:r>
-        <w:rPr>
-          <w:sz w:val="28"/>
-          <w:szCs w:val="28"/>
-        </w:rPr>
-        <w:br w:type="page"/>
-      </w:r>
-    </w:p>
-    <w:p>
-      <w:pPr>
-        <w:pStyle w:val="Heading1"/>
-      </w:pPr>
-      <w:bookmarkStart w:id="20" w:name="_Toc26352461"/>
-      <w:r>
-        <w:lastRenderedPageBreak/>
-        <w:t>4</w:t>
-      </w:r>
-      <w:r>
-        <w:t xml:space="preserve"> </w:t>
-      </w:r>
-      <w:r>
-        <w:t>Automat</w:t>
-      </w:r>
-      <w:r>
-        <w:t>ion Details</w:t>
-      </w:r>
-      <w:bookmarkEnd w:id="20"/>
-    </w:p>
-    <w:p>
-      <w:pPr>
-        <w:pStyle w:val="Heading2"/>
-      </w:pPr>
-      <w:bookmarkStart w:id="21" w:name="_Toc26352462"/>
-      <w:r>
-        <w:t>4</w:t>
-      </w:r>
-      <w:r>
-        <w:t>.1 Automation Walkthrough</w:t>
+        <w:t>First robot action</w:t>
       </w:r>
       <w:bookmarkEnd w:id="21"/>
-    </w:p>
-    <w:p>
-      <w:pPr>
-        <w:pStyle w:val="Heading3"/>
-      </w:pPr>
-      <w:bookmarkStart w:id="22" w:name="_Toc26352463"/>
-      <w:r>
-        <w:t>4.1.</w:t>
-      </w:r>
-      <w:r>
-        <w:t>1</w:t>
-      </w:r>
-      <w:r>
-        <w:t xml:space="preserve"> </w:t>
-      </w:r>
-      <w:r>
-        <w:rPr>
-          <w:i/>
-          <w:iCs/>
-          <w:color w:val="FF0000"/>
-        </w:rPr>
-        <w:t>First robot action</w:t>
-      </w:r>
-      <w:bookmarkEnd w:id="22"/>
     </w:p>
     <w:p>
       <w:pPr>
@@ -6210,7 +5460,7 @@
       <w:pPr>
         <w:pStyle w:val="Heading3"/>
       </w:pPr>
-      <w:bookmarkStart w:id="23" w:name="_Toc26352464"/>
+      <w:bookmarkStart w:id="22" w:name="_Toc26352464"/>
       <w:r>
         <w:t>4.1.</w:t>
       </w:r>
@@ -6228,7 +5478,7 @@
         </w:rPr>
         <w:t>second robot action</w:t>
       </w:r>
-      <w:bookmarkEnd w:id="23"/>
+      <w:bookmarkEnd w:id="22"/>
     </w:p>
     <w:p>
       <w:pPr>
@@ -6348,8 +5598,8 @@
       <w:pPr>
         <w:pStyle w:val="Heading3"/>
       </w:pPr>
-      <w:bookmarkStart w:id="24" w:name="_Toc26352465"/>
-      <w:bookmarkStart w:id="25" w:name="_Hlk504469298"/>
+      <w:bookmarkStart w:id="23" w:name="_Toc26352465"/>
+      <w:bookmarkStart w:id="24" w:name="_Hlk504469298"/>
       <w:r>
         <w:t>4</w:t>
       </w:r>
@@ -6389,7 +5639,7 @@
         </w:rPr>
         <w:t xml:space="preserve"> etc.</w:t>
       </w:r>
-      <w:bookmarkEnd w:id="24"/>
+      <w:bookmarkEnd w:id="23"/>
     </w:p>
     <w:p>
       <w:pPr>
@@ -6417,30 +5667,30 @@
       <w:pPr>
         <w:pStyle w:val="Heading2"/>
       </w:pPr>
-      <w:bookmarkStart w:id="26" w:name="_Toc26352466"/>
+      <w:bookmarkStart w:id="25" w:name="_Toc26352466"/>
+      <w:bookmarkEnd w:id="24"/>
+      <w:r>
+        <w:t>4</w:t>
+      </w:r>
+      <w:r>
+        <w:t xml:space="preserve">.2 </w:t>
+      </w:r>
+      <w:r>
+        <w:t>Re</w:t>
+      </w:r>
+      <w:r>
+        <w:t>porting</w:t>
+      </w:r>
       <w:bookmarkEnd w:id="25"/>
-      <w:r>
-        <w:t>4</w:t>
-      </w:r>
-      <w:r>
-        <w:t xml:space="preserve">.2 </w:t>
-      </w:r>
-      <w:r>
-        <w:t>Re</w:t>
-      </w:r>
-      <w:r>
-        <w:t>porting</w:t>
-      </w:r>
-      <w:bookmarkEnd w:id="26"/>
     </w:p>
     <w:p>
       <w:pPr>
         <w:pStyle w:val="Heading3"/>
       </w:pPr>
-      <w:bookmarkStart w:id="27" w:name="_Toc449536189"/>
-      <w:bookmarkStart w:id="28" w:name="_Toc465762668"/>
-      <w:bookmarkStart w:id="29" w:name="_Toc479683554"/>
-      <w:bookmarkStart w:id="30" w:name="_Toc26352467"/>
+      <w:bookmarkStart w:id="26" w:name="_Toc449536189"/>
+      <w:bookmarkStart w:id="27" w:name="_Toc465762668"/>
+      <w:bookmarkStart w:id="28" w:name="_Toc479683554"/>
+      <w:bookmarkStart w:id="29" w:name="_Toc26352467"/>
       <w:r>
         <w:t>4</w:t>
       </w:r>
@@ -6456,10 +5706,10 @@
       <w:r>
         <w:t>Business Exceptions</w:t>
       </w:r>
+      <w:bookmarkEnd w:id="26"/>
       <w:bookmarkEnd w:id="27"/>
       <w:bookmarkEnd w:id="28"/>
       <w:bookmarkEnd w:id="29"/>
-      <w:bookmarkEnd w:id="30"/>
     </w:p>
     <w:tbl>
       <w:tblPr>
@@ -6620,7 +5870,7 @@
       <w:pPr>
         <w:pStyle w:val="Heading3"/>
       </w:pPr>
-      <w:bookmarkStart w:id="31" w:name="_Toc26352468"/>
+      <w:bookmarkStart w:id="30" w:name="_Toc26352468"/>
       <w:r>
         <w:t>4</w:t>
       </w:r>
@@ -6633,7 +5883,7 @@
       <w:r>
         <w:t xml:space="preserve"> Exceptions</w:t>
       </w:r>
-      <w:bookmarkEnd w:id="31"/>
+      <w:bookmarkEnd w:id="30"/>
     </w:p>
     <w:tbl>
       <w:tblPr>
@@ -6818,7 +6068,7 @@
       <w:pPr>
         <w:pStyle w:val="Heading3"/>
       </w:pPr>
-      <w:bookmarkStart w:id="32" w:name="_Toc26352469"/>
+      <w:bookmarkStart w:id="31" w:name="_Toc26352469"/>
       <w:r>
         <w:lastRenderedPageBreak/>
         <w:t>4</w:t>
@@ -6832,6 +6082,8 @@
       <w:r>
         <w:t>Performance</w:t>
       </w:r>
+      <w:bookmarkStart w:id="32" w:name="_GoBack"/>
+      <w:bookmarkEnd w:id="31"/>
       <w:bookmarkEnd w:id="32"/>
     </w:p>
     <w:p>
@@ -7834,7 +7086,7 @@
                     <pic:cNvPicPr/>
                   </pic:nvPicPr>
                   <pic:blipFill>
-                    <a:blip r:embed="rId19"/>
+                    <a:blip r:embed="rId16"/>
                     <a:stretch>
                       <a:fillRect/>
                     </a:stretch>
@@ -8199,7 +7451,7 @@
                     <pic:cNvPicPr/>
                   </pic:nvPicPr>
                   <pic:blipFill>
-                    <a:blip r:embed="rId20"/>
+                    <a:blip r:embed="rId17"/>
                     <a:stretch>
                       <a:fillRect/>
                     </a:stretch>
@@ -8245,7 +7497,6 @@
           <w:rFonts w:ascii="Calibri Light" w:hAnsi="Calibri Light"/>
           <w:i/>
           <w:iCs/>
-          <w:color w:val="FF0000"/>
           <w:lang w:eastAsia="zh-CN"/>
         </w:rPr>
       </w:pPr>
@@ -8254,32 +7505,9 @@
           <w:rFonts w:ascii="Calibri Light" w:hAnsi="Calibri Light"/>
           <w:i/>
           <w:iCs/>
-          <w:color w:val="FF0000"/>
           <w:lang w:eastAsia="zh-CN"/>
         </w:rPr>
-        <w:t xml:space="preserve">Definition of how the Robot will be triggered. This could simply define that this is a manual trigger i.e. an attended </w:t>
-      </w:r>
-      <w:proofErr w:type="gramStart"/>
-      <w:r>
-        <w:rPr>
-          <w:rFonts w:ascii="Calibri Light" w:hAnsi="Calibri Light"/>
-          <w:i/>
-          <w:iCs/>
-          <w:color w:val="FF0000"/>
-          <w:lang w:eastAsia="zh-CN"/>
-        </w:rPr>
-        <w:t>start, or</w:t>
-      </w:r>
-      <w:proofErr w:type="gramEnd"/>
-      <w:r>
-        <w:rPr>
-          <w:rFonts w:ascii="Calibri Light" w:hAnsi="Calibri Light"/>
-          <w:i/>
-          <w:iCs/>
-          <w:color w:val="FF0000"/>
-          <w:lang w:eastAsia="zh-CN"/>
-        </w:rPr>
-        <w:t xml:space="preserve"> could indicate more advanced triggers such as on a particular event or schedule.</w:t>
+        <w:t>The robot will be triggered at half eleven every morning. Then, depending on user preference, the aggregation and delivery method will fire every day or only every weekend.</w:t>
       </w:r>
     </w:p>
     <w:p>
@@ -8418,8 +7646,8 @@
       </w:r>
     </w:p>
     <w:sectPr>
-      <w:headerReference w:type="default" r:id="rId21"/>
-      <w:footerReference w:type="default" r:id="rId22"/>
+      <w:headerReference w:type="default" r:id="rId18"/>
+      <w:footerReference w:type="default" r:id="rId19"/>
       <w:pgSz w:w="11906" w:h="16838"/>
       <w:pgMar w:top="1440" w:right="991" w:bottom="1440" w:left="851" w:header="708" w:footer="708" w:gutter="0"/>
       <w:cols w:space="708"/>
@@ -16437,18 +15665,18 @@
 </file>
 
 <file path=customXml/item1.xml><?xml version="1.0" encoding="utf-8"?>
+<p:properties xmlns:p="http://schemas.microsoft.com/office/2006/metadata/properties" xmlns:xsi="http://www.w3.org/2001/XMLSchema-instance" xmlns:pc="http://schemas.microsoft.com/office/infopath/2007/PartnerControls">
+  <documentManagement/>
+</p:properties>
+</file>
+
+<file path=customXml/item2.xml><?xml version="1.0" encoding="utf-8"?>
 <?mso-contentType ?>
 <FormTemplates xmlns="http://schemas.microsoft.com/sharepoint/v3/contenttype/forms">
   <Display>DocumentLibraryForm</Display>
   <Edit>DocumentLibraryForm</Edit>
   <New>DocumentLibraryForm</New>
 </FormTemplates>
-</file>
-
-<file path=customXml/item2.xml><?xml version="1.0" encoding="utf-8"?>
-<p:properties xmlns:p="http://schemas.microsoft.com/office/2006/metadata/properties" xmlns:xsi="http://www.w3.org/2001/XMLSchema-instance" xmlns:pc="http://schemas.microsoft.com/office/infopath/2007/PartnerControls">
-  <documentManagement/>
-</p:properties>
 </file>
 
 <file path=customXml/item3.xml><?xml version="1.0" encoding="utf-8"?>
@@ -16628,18 +15856,18 @@
 </file>
 
 <file path=customXml/itemProps1.xml><?xml version="1.0" encoding="utf-8"?>
-<ds:datastoreItem xmlns:ds="http://schemas.openxmlformats.org/officeDocument/2006/customXml" ds:itemID="{BF236E3C-E0D3-4628-BB50-C80F31C7CBCB}">
+<ds:datastoreItem xmlns:ds="http://schemas.openxmlformats.org/officeDocument/2006/customXml" ds:itemID="{BF4102B0-D858-4C93-B926-A3F42FD99017}">
   <ds:schemaRefs>
-    <ds:schemaRef ds:uri="http://schemas.microsoft.com/sharepoint/v3/contenttype/forms"/>
+    <ds:schemaRef ds:uri="http://schemas.microsoft.com/office/2006/metadata/properties"/>
+    <ds:schemaRef ds:uri="http://schemas.microsoft.com/office/infopath/2007/PartnerControls"/>
   </ds:schemaRefs>
 </ds:datastoreItem>
 </file>
 
 <file path=customXml/itemProps2.xml><?xml version="1.0" encoding="utf-8"?>
-<ds:datastoreItem xmlns:ds="http://schemas.openxmlformats.org/officeDocument/2006/customXml" ds:itemID="{BF4102B0-D858-4C93-B926-A3F42FD99017}">
+<ds:datastoreItem xmlns:ds="http://schemas.openxmlformats.org/officeDocument/2006/customXml" ds:itemID="{BF236E3C-E0D3-4628-BB50-C80F31C7CBCB}">
   <ds:schemaRefs>
-    <ds:schemaRef ds:uri="http://schemas.microsoft.com/office/2006/metadata/properties"/>
-    <ds:schemaRef ds:uri="http://schemas.microsoft.com/office/infopath/2007/PartnerControls"/>
+    <ds:schemaRef ds:uri="http://schemas.microsoft.com/sharepoint/v3/contenttype/forms"/>
   </ds:schemaRefs>
 </ds:datastoreItem>
 </file>
@@ -16663,7 +15891,7 @@
 </file>
 
 <file path=customXml/itemProps4.xml><?xml version="1.0" encoding="utf-8"?>
-<ds:datastoreItem xmlns:ds="http://schemas.openxmlformats.org/officeDocument/2006/customXml" ds:itemID="{730CA6DB-0ADB-46FF-BAA3-D3271850A43F}">
+<ds:datastoreItem xmlns:ds="http://schemas.openxmlformats.org/officeDocument/2006/customXml" ds:itemID="{917500AA-BD70-4ADC-9C01-03455BBEBA13}">
   <ds:schemaRefs>
     <ds:schemaRef ds:uri="http://schemas.openxmlformats.org/officeDocument/2006/bibliography"/>
   </ds:schemaRefs>

</xml_diff>

<commit_message>
Project overviews added from the last two days, not added beforehand due to forgetting. RPA work progrressed greatly, but C.R.U.D methods for email is taking muchlonger. LaTeX work has begun, basic formatting added as of now. DPD set up for send off on project manager.
</commit_message>
<xml_diff>
--- a/DPD/Tobor Inc. DPD.docx
+++ b/DPD/Tobor Inc. DPD.docx
@@ -542,11 +542,39 @@
             <w:pPr>
               <w:rPr>
                 <w:rFonts w:asciiTheme="majorHAnsi" w:eastAsia="Calibri" w:hAnsiTheme="majorHAnsi" w:cstheme="majorHAnsi"/>
+                <w:bCs w:val="0"/>
+                <w:i/>
+                <w:iCs/>
+              </w:rPr>
+            </w:pPr>
+            <w:r>
+              <w:rPr>
+                <w:rFonts w:asciiTheme="majorHAnsi" w:eastAsia="Calibri" w:hAnsiTheme="majorHAnsi" w:cstheme="majorHAnsi"/>
                 <w:i/>
                 <w:iCs/>
                 <w:color w:val="auto"/>
               </w:rPr>
+              <w:t>18.06.2020</w:t>
+            </w:r>
+          </w:p>
+          <w:p>
+            <w:pPr>
+              <w:rPr>
+                <w:rFonts w:asciiTheme="majorHAnsi" w:eastAsia="Calibri" w:hAnsiTheme="majorHAnsi" w:cstheme="majorHAnsi"/>
+                <w:i/>
+                <w:iCs/>
+                <w:color w:val="auto"/>
+              </w:rPr>
             </w:pPr>
+            <w:r>
+              <w:rPr>
+                <w:rFonts w:asciiTheme="majorHAnsi" w:eastAsia="Calibri" w:hAnsiTheme="majorHAnsi" w:cstheme="majorHAnsi"/>
+                <w:i/>
+                <w:iCs/>
+                <w:color w:val="auto"/>
+              </w:rPr>
+              <w:t>21.06.2020</w:t>
+            </w:r>
           </w:p>
         </w:tc>
         <w:tc>
@@ -563,6 +591,32 @@
                 <w:iCs/>
               </w:rPr>
             </w:pPr>
+            <w:r>
+              <w:rPr>
+                <w:rFonts w:asciiTheme="majorHAnsi" w:eastAsia="Calibri" w:hAnsiTheme="majorHAnsi" w:cstheme="majorHAnsi"/>
+                <w:i/>
+                <w:iCs/>
+              </w:rPr>
+              <w:t>1.02</w:t>
+            </w:r>
+          </w:p>
+          <w:p>
+            <w:pPr>
+              <w:cnfStyle w:val="000000100000" w:firstRow="0" w:lastRow="0" w:firstColumn="0" w:lastColumn="0" w:oddVBand="0" w:evenVBand="0" w:oddHBand="1" w:evenHBand="0" w:firstRowFirstColumn="0" w:firstRowLastColumn="0" w:lastRowFirstColumn="0" w:lastRowLastColumn="0"/>
+              <w:rPr>
+                <w:rFonts w:asciiTheme="majorHAnsi" w:eastAsia="Calibri" w:hAnsiTheme="majorHAnsi" w:cstheme="majorHAnsi"/>
+                <w:i/>
+                <w:iCs/>
+              </w:rPr>
+            </w:pPr>
+            <w:r>
+              <w:rPr>
+                <w:rFonts w:asciiTheme="majorHAnsi" w:eastAsia="Calibri" w:hAnsiTheme="majorHAnsi" w:cstheme="majorHAnsi"/>
+                <w:i/>
+                <w:iCs/>
+              </w:rPr>
+              <w:t>1.03</w:t>
+            </w:r>
           </w:p>
         </w:tc>
         <w:tc>
@@ -579,6 +633,32 @@
                 <w:iCs/>
               </w:rPr>
             </w:pPr>
+            <w:r>
+              <w:rPr>
+                <w:rFonts w:asciiTheme="majorHAnsi" w:eastAsia="Calibri" w:hAnsiTheme="majorHAnsi" w:cstheme="majorHAnsi"/>
+                <w:i/>
+                <w:iCs/>
+              </w:rPr>
+              <w:t>Updates</w:t>
+            </w:r>
+          </w:p>
+          <w:p>
+            <w:pPr>
+              <w:cnfStyle w:val="000000100000" w:firstRow="0" w:lastRow="0" w:firstColumn="0" w:lastColumn="0" w:oddVBand="0" w:evenVBand="0" w:oddHBand="1" w:evenHBand="0" w:firstRowFirstColumn="0" w:firstRowLastColumn="0" w:lastRowFirstColumn="0" w:lastRowLastColumn="0"/>
+              <w:rPr>
+                <w:rFonts w:asciiTheme="majorHAnsi" w:eastAsia="Calibri" w:hAnsiTheme="majorHAnsi" w:cstheme="majorHAnsi"/>
+                <w:i/>
+                <w:iCs/>
+              </w:rPr>
+            </w:pPr>
+            <w:r>
+              <w:rPr>
+                <w:rFonts w:asciiTheme="majorHAnsi" w:eastAsia="Calibri" w:hAnsiTheme="majorHAnsi" w:cstheme="majorHAnsi"/>
+                <w:i/>
+                <w:iCs/>
+              </w:rPr>
+              <w:t>Updates</w:t>
+            </w:r>
           </w:p>
         </w:tc>
         <w:tc>
@@ -601,7 +681,25 @@
                 <w:i/>
                 <w:iCs/>
               </w:rPr>
-              <w:t>Name</w:t>
+              <w:t>James Harper</w:t>
+            </w:r>
+          </w:p>
+          <w:p>
+            <w:pPr>
+              <w:cnfStyle w:val="000000100000" w:firstRow="0" w:lastRow="0" w:firstColumn="0" w:lastColumn="0" w:oddVBand="0" w:evenVBand="0" w:oddHBand="1" w:evenHBand="0" w:firstRowFirstColumn="0" w:firstRowLastColumn="0" w:lastRowFirstColumn="0" w:lastRowLastColumn="0"/>
+              <w:rPr>
+                <w:rFonts w:asciiTheme="majorHAnsi" w:eastAsia="Calibri" w:hAnsiTheme="majorHAnsi" w:cstheme="majorHAnsi"/>
+                <w:i/>
+                <w:iCs/>
+              </w:rPr>
+            </w:pPr>
+            <w:r>
+              <w:rPr>
+                <w:rFonts w:asciiTheme="majorHAnsi" w:eastAsia="Calibri" w:hAnsiTheme="majorHAnsi" w:cstheme="majorHAnsi"/>
+                <w:i/>
+                <w:iCs/>
+              </w:rPr>
+              <w:t>James Harper</w:t>
             </w:r>
           </w:p>
         </w:tc>
@@ -1005,7 +1103,7 @@
                 <w:i/>
                 <w:iCs/>
               </w:rPr>
-              <w:t>Review</w:t>
+              <w:t>Sign Off</w:t>
             </w:r>
           </w:p>
         </w:tc>
@@ -1085,7 +1183,7 @@
                 <w:i/>
                 <w:iCs/>
               </w:rPr>
-              <w:t>Information</w:t>
+              <w:t>Review</w:t>
             </w:r>
           </w:p>
         </w:tc>
@@ -1165,7 +1263,7 @@
                 <w:i/>
                 <w:iCs/>
               </w:rPr>
-              <w:t>Sign Off</w:t>
+              <w:t>Information</w:t>
             </w:r>
           </w:p>
         </w:tc>
@@ -1235,7 +1333,7 @@
                 <w:rFonts w:asciiTheme="majorHAnsi" w:hAnsiTheme="majorHAnsi" w:cstheme="majorHAnsi"/>
                 <w:i/>
                 <w:iCs/>
-                <w:color w:val="FF0000"/>
+                <w:color w:val="auto"/>
               </w:rPr>
             </w:pPr>
             <w:r>
@@ -1243,11 +1341,11 @@
                 <w:rFonts w:asciiTheme="majorHAnsi" w:hAnsiTheme="majorHAnsi" w:cstheme="majorHAnsi"/>
                 <w:i/>
                 <w:iCs/>
-                <w:color w:val="FF0000"/>
+                <w:color w:val="auto"/>
                 <w:sz w:val="22"/>
                 <w:szCs w:val="22"/>
               </w:rPr>
-              <w:t>e.g. Company Confidential</w:t>
+              <w:t>Person Confidential</w:t>
             </w:r>
           </w:p>
         </w:tc>
@@ -1293,7 +1391,6 @@
                 <w:rFonts w:asciiTheme="majorHAnsi" w:eastAsia="Calibri" w:hAnsiTheme="majorHAnsi" w:cstheme="majorHAnsi"/>
                 <w:i/>
                 <w:iCs/>
-                <w:color w:val="FF0000"/>
               </w:rPr>
             </w:pPr>
             <w:r>
@@ -1301,36 +1398,8 @@
                 <w:rFonts w:asciiTheme="majorHAnsi" w:eastAsia="Calibri" w:hAnsiTheme="majorHAnsi" w:cstheme="majorHAnsi"/>
                 <w:i/>
                 <w:iCs/>
-                <w:color w:val="FF0000"/>
-              </w:rPr>
-              <w:t xml:space="preserve">e.g. </w:t>
-            </w:r>
-            <w:r>
-              <w:rPr>
-                <w:rFonts w:asciiTheme="majorHAnsi" w:eastAsia="Calibri" w:hAnsiTheme="majorHAnsi" w:cstheme="majorHAnsi"/>
-                <w:i/>
-                <w:iCs/>
-                <w:color w:val="FF0000"/>
-              </w:rPr>
-              <w:t xml:space="preserve">Information is </w:t>
-            </w:r>
-            <w:r>
-              <w:rPr>
-                <w:rFonts w:asciiTheme="majorHAnsi" w:eastAsia="Calibri" w:hAnsiTheme="majorHAnsi" w:cstheme="majorHAnsi"/>
-                <w:i/>
-                <w:iCs/>
-                <w:color w:val="FF0000"/>
-              </w:rPr>
-              <w:t xml:space="preserve">company </w:t>
-            </w:r>
-            <w:r>
-              <w:rPr>
-                <w:rFonts w:asciiTheme="majorHAnsi" w:eastAsia="Calibri" w:hAnsiTheme="majorHAnsi" w:cstheme="majorHAnsi"/>
-                <w:i/>
-                <w:iCs/>
-                <w:color w:val="FF0000"/>
-              </w:rPr>
-              <w:t>confidential and needs to be protected</w:t>
+              </w:rPr>
+              <w:t>Program is to be kept within the domain of Roberto Fernandez</w:t>
             </w:r>
           </w:p>
         </w:tc>
@@ -1376,7 +1445,6 @@
                 <w:rFonts w:asciiTheme="majorHAnsi" w:eastAsia="Calibri" w:hAnsiTheme="majorHAnsi" w:cstheme="majorHAnsi"/>
                 <w:i/>
                 <w:iCs/>
-                <w:color w:val="FF0000"/>
               </w:rPr>
             </w:pPr>
             <w:r>
@@ -1384,36 +1452,8 @@
                 <w:rFonts w:asciiTheme="majorHAnsi" w:eastAsia="Calibri" w:hAnsiTheme="majorHAnsi" w:cstheme="majorHAnsi"/>
                 <w:i/>
                 <w:iCs/>
-                <w:color w:val="FF0000"/>
-              </w:rPr>
-              <w:t xml:space="preserve">e.g. </w:t>
-            </w:r>
-            <w:r>
-              <w:rPr>
-                <w:rFonts w:asciiTheme="majorHAnsi" w:eastAsia="Calibri" w:hAnsiTheme="majorHAnsi" w:cstheme="majorHAnsi"/>
-                <w:i/>
-                <w:iCs/>
-                <w:color w:val="FF0000"/>
-              </w:rPr>
-              <w:t xml:space="preserve">Where loss of information confidentiality would result in significant harm to the interests of the </w:t>
-            </w:r>
-            <w:r>
-              <w:rPr>
-                <w:rFonts w:asciiTheme="majorHAnsi" w:eastAsia="Calibri" w:hAnsiTheme="majorHAnsi" w:cstheme="majorHAnsi"/>
-                <w:i/>
-                <w:iCs/>
-                <w:color w:val="FF0000"/>
-              </w:rPr>
-              <w:t>Organisation</w:t>
-            </w:r>
-            <w:r>
-              <w:rPr>
-                <w:rFonts w:asciiTheme="majorHAnsi" w:eastAsia="Calibri" w:hAnsiTheme="majorHAnsi" w:cstheme="majorHAnsi"/>
-                <w:i/>
-                <w:iCs/>
-                <w:color w:val="FF0000"/>
-              </w:rPr>
-              <w:t>, financial loss, embarrassment or loss of information</w:t>
+              </w:rPr>
+              <w:t>Customer details are to be kept within the program itself and not taken outside of the scope where possible. Knowledge of the coding itself is to be kept with the Application manager</w:t>
             </w:r>
           </w:p>
         </w:tc>
@@ -1519,7 +1559,6 @@
             </w:rPr>
           </w:pPr>
           <w:r>
-            <w:lastRenderedPageBreak/>
             <w:fldChar w:fldCharType="begin"/>
           </w:r>
           <w:r>
@@ -3847,17 +3886,15 @@
           <w:i/>
           <w:iCs/>
         </w:rPr>
-        <w:t xml:space="preserve">half eleven in the morning triggering all the processes contained. If any submissions are to be made after this deadline, they will need </w:t>
-      </w:r>
-      <w:proofErr w:type="spellStart"/>
+        <w:t>half eleven in the morning triggering all the processes contained. If any submissions are to be made after this deadline, they will need t</w:t>
+      </w:r>
       <w:r>
         <w:rPr>
           <w:i/>
           <w:iCs/>
         </w:rPr>
-        <w:t>ot</w:t>
-      </w:r>
-      <w:proofErr w:type="spellEnd"/>
+        <w:t>o</w:t>
+      </w:r>
       <w:r>
         <w:rPr>
           <w:i/>
@@ -3878,7 +3915,37 @@
           <w:i/>
           <w:iCs/>
         </w:rPr>
-        <w:t>Registering would occur via the user sending their details, as described in the manual process, to the company email. In this case we’re using the QA academy trainee e-mail to simulate that as accessing a company email isn’t possible. The Automation involved will then log these details down and send them to the UIPath Orchestrator as an individual object</w:t>
+        <w:t xml:space="preserve">Registering would occur via the user sending their details, as described in the manual process, to the company email. In this case we’re using </w:t>
+      </w:r>
+      <w:r>
+        <w:rPr>
+          <w:i/>
+          <w:iCs/>
+        </w:rPr>
+        <w:t xml:space="preserve">a new </w:t>
+      </w:r>
+      <w:proofErr w:type="gramStart"/>
+      <w:r>
+        <w:rPr>
+          <w:i/>
+          <w:iCs/>
+        </w:rPr>
+        <w:t xml:space="preserve">outlook </w:t>
+      </w:r>
+      <w:r>
+        <w:rPr>
+          <w:i/>
+          <w:iCs/>
+        </w:rPr>
+        <w:t xml:space="preserve"> e-mail</w:t>
+      </w:r>
+      <w:proofErr w:type="gramEnd"/>
+      <w:r>
+        <w:rPr>
+          <w:i/>
+          <w:iCs/>
+        </w:rPr>
+        <w:t xml:space="preserve"> to simulate that as accessing a company email isn’t possible. The Automation involved will then log these details down and send them to the UIPath Orchestrator as an individual object</w:t>
       </w:r>
       <w:r>
         <w:rPr>
@@ -4329,16 +4396,23 @@
                 <w:i/>
                 <w:iCs/>
               </w:rPr>
-              <w:t>: JHarper@academytrainee.com</w:t>
+              <w:t xml:space="preserve">: </w:t>
             </w:r>
             <w:r>
               <w:rPr>
                 <w:rFonts w:cs="Calibri Light"/>
                 <w:i/>
                 <w:iCs/>
-                <w:color w:val="FF0000"/>
-              </w:rPr>
-              <w:t xml:space="preserve"> </w:t>
+              </w:rPr>
+              <w:t>TroborUser@Outlook</w:t>
+            </w:r>
+            <w:r>
+              <w:rPr>
+                <w:rFonts w:cs="Calibri Light"/>
+                <w:i/>
+                <w:iCs/>
+              </w:rPr>
+              <w:t>.co.uk</w:t>
             </w:r>
           </w:p>
         </w:tc>
@@ -4420,7 +4494,15 @@
                 <w:i/>
                 <w:iCs/>
               </w:rPr>
-              <w:t xml:space="preserve"> for the robot</w:t>
+              <w:t xml:space="preserve"> for the </w:t>
+            </w:r>
+            <w:r>
+              <w:rPr>
+                <w:rFonts w:cs="Calibri Light"/>
+                <w:i/>
+                <w:iCs/>
+              </w:rPr>
+              <w:t>user</w:t>
             </w:r>
           </w:p>
         </w:tc>
@@ -4447,7 +4529,15 @@
                 <w:i/>
                 <w:iCs/>
               </w:rPr>
-              <w:t>Robot Inbox required</w:t>
+              <w:t>User</w:t>
+            </w:r>
+            <w:r>
+              <w:rPr>
+                <w:rFonts w:cs="Calibri Light"/>
+                <w:i/>
+                <w:iCs/>
+              </w:rPr>
+              <w:t xml:space="preserve"> Inbox required</w:t>
             </w:r>
             <w:r>
               <w:rPr>
@@ -4598,6 +4688,33 @@
           <w:lang w:eastAsia="zh-CN"/>
         </w:rPr>
         <w:t>Management</w:t>
+      </w:r>
+    </w:p>
+    <w:p>
+      <w:pPr>
+        <w:pStyle w:val="ListParagraph"/>
+        <w:numPr>
+          <w:ilvl w:val="0"/>
+          <w:numId w:val="4"/>
+        </w:numPr>
+        <w:tabs>
+          <w:tab w:val="left" w:pos="5235"/>
+        </w:tabs>
+        <w:rPr>
+          <w:rFonts w:ascii="Calibri" w:hAnsi="Calibri" w:cs="Calibri"/>
+          <w:i/>
+          <w:iCs/>
+          <w:lang w:eastAsia="zh-CN"/>
+        </w:rPr>
+      </w:pPr>
+      <w:r>
+        <w:rPr>
+          <w:rFonts w:ascii="Calibri" w:hAnsi="Calibri" w:cs="Calibri"/>
+          <w:i/>
+          <w:iCs/>
+          <w:lang w:eastAsia="zh-CN"/>
+        </w:rPr>
+        <w:t>Marketing</w:t>
       </w:r>
     </w:p>
     <w:p>
@@ -4834,9 +4951,13 @@
     </w:tbl>
     <w:p>
       <w:pPr>
-        <w:tabs>
-          <w:tab w:val="left" w:pos="5235"/>
-        </w:tabs>
+        <w:rPr>
+          <w:i/>
+          <w:iCs/>
+          <w:color w:val="FF0000"/>
+        </w:rPr>
+      </w:pPr>
+      <w:r>
         <w:rPr>
           <w:rFonts w:cstheme="minorHAnsi"/>
           <w:b/>
@@ -4844,50 +4965,8 @@
           <w:iCs/>
           <w:lang w:eastAsia="zh-CN"/>
         </w:rPr>
-      </w:pPr>
-      <w:r>
-        <w:rPr>
-          <w:rFonts w:cstheme="minorHAnsi"/>
-          <w:b/>
-          <w:i/>
-          <w:iCs/>
-          <w:color w:val="FF0000"/>
-          <w:lang w:eastAsia="zh-CN"/>
-        </w:rPr>
-        <w:t>Summary of average time process takes a user to run manually, include timings of any dependant parts such as responses coming back from 3</w:t>
-      </w:r>
-      <w:r>
-        <w:rPr>
-          <w:rFonts w:cstheme="minorHAnsi"/>
-          <w:b/>
-          <w:i/>
-          <w:iCs/>
-          <w:color w:val="FF0000"/>
-          <w:vertAlign w:val="superscript"/>
-          <w:lang w:eastAsia="zh-CN"/>
-        </w:rPr>
-        <w:t>rd</w:t>
-      </w:r>
-      <w:r>
-        <w:rPr>
-          <w:rFonts w:cstheme="minorHAnsi"/>
-          <w:b/>
-          <w:i/>
-          <w:iCs/>
-          <w:color w:val="FF0000"/>
-          <w:lang w:eastAsia="zh-CN"/>
-        </w:rPr>
-        <w:t xml:space="preserve"> parties.</w:t>
-      </w:r>
-    </w:p>
-    <w:p>
-      <w:pPr>
-        <w:rPr>
-          <w:i/>
-          <w:iCs/>
-          <w:color w:val="FF0000"/>
-        </w:rPr>
-      </w:pPr>
+        <w:t>Automating the steps below will realise a</w:t>
+      </w:r>
       <w:r>
         <w:rPr>
           <w:rFonts w:cstheme="minorHAnsi"/>
@@ -4896,7 +4975,7 @@
           <w:iCs/>
           <w:lang w:eastAsia="zh-CN"/>
         </w:rPr>
-        <w:t>Automating the steps below will realise a</w:t>
+        <w:t>n average</w:t>
       </w:r>
       <w:r>
         <w:rPr>
@@ -4906,7 +4985,7 @@
           <w:iCs/>
           <w:lang w:eastAsia="zh-CN"/>
         </w:rPr>
-        <w:t>n average</w:t>
+        <w:t xml:space="preserve"> time saving of </w:t>
       </w:r>
       <w:r>
         <w:rPr>
@@ -4916,29 +4995,7 @@
           <w:iCs/>
           <w:lang w:eastAsia="zh-CN"/>
         </w:rPr>
-        <w:t xml:space="preserve"> time saving of </w:t>
-      </w:r>
-      <w:r>
-        <w:rPr>
-          <w:rFonts w:cstheme="minorHAnsi"/>
-          <w:b/>
-          <w:i/>
-          <w:iCs/>
-          <w:color w:val="FF0000"/>
-          <w:lang w:eastAsia="zh-CN"/>
-        </w:rPr>
-        <w:t>X</w:t>
-      </w:r>
-      <w:r>
-        <w:rPr>
-          <w:rFonts w:cstheme="minorHAnsi"/>
-          <w:b/>
-          <w:i/>
-          <w:iCs/>
-          <w:color w:val="FF0000"/>
-          <w:lang w:eastAsia="zh-CN"/>
-        </w:rPr>
-        <w:t xml:space="preserve"> </w:t>
+        <w:t>530</w:t>
       </w:r>
       <w:r>
         <w:rPr>
@@ -4948,29 +5005,7 @@
           <w:iCs/>
           <w:lang w:eastAsia="zh-CN"/>
         </w:rPr>
-        <w:t>minutes (</w:t>
-      </w:r>
-      <w:r>
-        <w:rPr>
-          <w:rFonts w:cstheme="minorHAnsi"/>
-          <w:b/>
-          <w:i/>
-          <w:iCs/>
-          <w:color w:val="FF0000"/>
-          <w:lang w:eastAsia="zh-CN"/>
-        </w:rPr>
-        <w:t xml:space="preserve">X </w:t>
-      </w:r>
-      <w:r>
-        <w:rPr>
-          <w:rFonts w:cstheme="minorHAnsi"/>
-          <w:b/>
-          <w:i/>
-          <w:iCs/>
-          <w:color w:val="FF0000"/>
-          <w:lang w:eastAsia="zh-CN"/>
-        </w:rPr>
-        <w:t>hrs</w:t>
+        <w:t xml:space="preserve"> </w:t>
       </w:r>
       <w:r>
         <w:rPr>
@@ -4980,7 +5015,7 @@
           <w:iCs/>
           <w:lang w:eastAsia="zh-CN"/>
         </w:rPr>
-        <w:t xml:space="preserve">) per day </w:t>
+        <w:t>minutes (</w:t>
       </w:r>
       <w:r>
         <w:rPr>
@@ -4990,7 +5025,7 @@
           <w:iCs/>
           <w:lang w:eastAsia="zh-CN"/>
         </w:rPr>
-        <w:t>for</w:t>
+        <w:t xml:space="preserve">9.18 </w:t>
       </w:r>
       <w:r>
         <w:rPr>
@@ -5000,18 +5035,7 @@
           <w:iCs/>
           <w:lang w:eastAsia="zh-CN"/>
         </w:rPr>
-        <w:t xml:space="preserve"> </w:t>
-      </w:r>
-      <w:r>
-        <w:rPr>
-          <w:rFonts w:cstheme="minorHAnsi"/>
-          <w:b/>
-          <w:i/>
-          <w:iCs/>
-          <w:color w:val="FF0000"/>
-          <w:lang w:eastAsia="zh-CN"/>
-        </w:rPr>
-        <w:t>&lt;Process Name&gt;</w:t>
+        <w:t>hrs</w:t>
       </w:r>
       <w:r>
         <w:rPr>
@@ -5021,7 +5045,37 @@
           <w:iCs/>
           <w:lang w:eastAsia="zh-CN"/>
         </w:rPr>
-        <w:t>:</w:t>
+        <w:t xml:space="preserve">) per day </w:t>
+      </w:r>
+      <w:r>
+        <w:rPr>
+          <w:rFonts w:cstheme="minorHAnsi"/>
+          <w:b/>
+          <w:i/>
+          <w:iCs/>
+          <w:lang w:eastAsia="zh-CN"/>
+        </w:rPr>
+        <w:t>for</w:t>
+      </w:r>
+      <w:r>
+        <w:rPr>
+          <w:rFonts w:cstheme="minorHAnsi"/>
+          <w:b/>
+          <w:i/>
+          <w:iCs/>
+          <w:lang w:eastAsia="zh-CN"/>
+        </w:rPr>
+        <w:t xml:space="preserve"> </w:t>
+      </w:r>
+      <w:r>
+        <w:rPr>
+          <w:rFonts w:cstheme="minorHAnsi"/>
+          <w:b/>
+          <w:i/>
+          <w:iCs/>
+          <w:lang w:eastAsia="zh-CN"/>
+        </w:rPr>
+        <w:t>the total process:</w:t>
       </w:r>
     </w:p>
     <w:p>
@@ -5034,6 +5088,7 @@
         <w:rPr>
           <w:i/>
           <w:iCs/>
+          <w:color w:val="000000" w:themeColor="text1"/>
           <w:lang w:eastAsia="zh-CN"/>
         </w:rPr>
       </w:pPr>
@@ -5041,46 +5096,146 @@
         <w:rPr>
           <w:i/>
           <w:iCs/>
-          <w:color w:val="FF0000"/>
+          <w:color w:val="000000" w:themeColor="text1"/>
           <w:lang w:eastAsia="zh-CN"/>
         </w:rPr>
-        <w:t>List of manual steps with manual execution time (Breakdown of all time saved)</w:t>
+        <w:t>New registrations often took a max of 15 minutes per user, with changes taking around the same time.</w:t>
+      </w:r>
+      <w:r>
+        <w:rPr>
+          <w:i/>
+          <w:iCs/>
+          <w:color w:val="000000" w:themeColor="text1"/>
+          <w:lang w:eastAsia="zh-CN"/>
+        </w:rPr>
+        <w:t xml:space="preserve"> Estimate is based off 10 new users per day.</w:t>
       </w:r>
     </w:p>
     <w:p>
       <w:pPr>
-        <w:tabs>
-          <w:tab w:val="left" w:pos="5235"/>
-        </w:tabs>
-        <w:rPr>
-          <w:rFonts w:ascii="Calibri Light" w:hAnsi="Calibri Light"/>
+        <w:pStyle w:val="ListParagraph"/>
+        <w:numPr>
+          <w:ilvl w:val="0"/>
+          <w:numId w:val="4"/>
+        </w:numPr>
+        <w:rPr>
+          <w:bCs/>
           <w:i/>
-          <w:sz w:val="16"/>
-          <w:szCs w:val="16"/>
+          <w:iCs/>
+          <w:color w:val="000000" w:themeColor="text1"/>
           <w:lang w:eastAsia="zh-CN"/>
         </w:rPr>
       </w:pPr>
       <w:r>
         <w:rPr>
-          <w:rFonts w:ascii="Calibri Light" w:hAnsi="Calibri Light"/>
+          <w:rFonts w:cstheme="minorHAnsi"/>
+          <w:bCs/>
           <w:i/>
-          <w:color w:val="FF0000"/>
-          <w:sz w:val="16"/>
-          <w:szCs w:val="16"/>
+          <w:iCs/>
+          <w:color w:val="000000" w:themeColor="text1"/>
           <w:lang w:eastAsia="zh-CN"/>
         </w:rPr>
-        <w:t>Acronyms – detail the meanings of any acronyms used above e.g. systems, clients etc.</w:t>
+        <w:t>Aggregation of the content can take a max of 2 hours.</w:t>
       </w:r>
     </w:p>
     <w:p>
       <w:pPr>
+        <w:pStyle w:val="ListParagraph"/>
+        <w:numPr>
+          <w:ilvl w:val="0"/>
+          <w:numId w:val="4"/>
+        </w:numPr>
+        <w:rPr>
+          <w:bCs/>
+          <w:i/>
+          <w:iCs/>
+          <w:color w:val="000000" w:themeColor="text1"/>
+          <w:lang w:eastAsia="zh-CN"/>
+        </w:rPr>
+      </w:pPr>
+      <w:r>
+        <w:rPr>
+          <w:rFonts w:cstheme="minorHAnsi"/>
+          <w:bCs/>
+          <w:i/>
+          <w:iCs/>
+          <w:color w:val="000000" w:themeColor="text1"/>
+          <w:lang w:eastAsia="zh-CN"/>
+        </w:rPr>
+        <w:t>To send this all off is then another 10 minutes.</w:t>
+      </w:r>
+    </w:p>
+    <w:p>
+      <w:pPr>
+        <w:pStyle w:val="ListParagraph"/>
+        <w:numPr>
+          <w:ilvl w:val="0"/>
+          <w:numId w:val="4"/>
+        </w:numPr>
+        <w:rPr>
+          <w:bCs/>
+          <w:i/>
+          <w:iCs/>
+          <w:color w:val="000000" w:themeColor="text1"/>
+          <w:lang w:eastAsia="zh-CN"/>
+        </w:rPr>
+      </w:pPr>
+      <w:r>
+        <w:rPr>
+          <w:rFonts w:cstheme="minorHAnsi"/>
+          <w:bCs/>
+          <w:i/>
+          <w:iCs/>
+          <w:color w:val="000000" w:themeColor="text1"/>
+          <w:lang w:eastAsia="zh-CN"/>
+        </w:rPr>
+        <w:t>Reporting was only done when time allowed</w:t>
+      </w:r>
+      <w:r>
+        <w:rPr>
+          <w:rFonts w:cstheme="minorHAnsi"/>
+          <w:bCs/>
+          <w:i/>
+          <w:iCs/>
+          <w:color w:val="000000" w:themeColor="text1"/>
+          <w:lang w:eastAsia="zh-CN"/>
+        </w:rPr>
+        <w:t>, with no estimate of how long it taken</w:t>
+      </w:r>
+      <w:r>
+        <w:rPr>
+          <w:rFonts w:cstheme="minorHAnsi"/>
+          <w:bCs/>
+          <w:i/>
+          <w:iCs/>
+          <w:color w:val="000000" w:themeColor="text1"/>
+          <w:lang w:eastAsia="zh-CN"/>
+        </w:rPr>
+        <w:t>.</w:t>
+      </w:r>
+      <w:r>
+        <w:rPr>
+          <w:rFonts w:cstheme="minorHAnsi"/>
+          <w:bCs/>
+          <w:i/>
+          <w:iCs/>
+          <w:color w:val="000000" w:themeColor="text1"/>
+          <w:lang w:eastAsia="zh-CN"/>
+        </w:rPr>
+        <w:t xml:space="preserve"> However, manually collating the reports should only take around 10 minutes, with an extra 5 per report. With an established base of 50 users a day this would go to 250 minutes.</w:t>
+      </w:r>
+      <w:bookmarkStart w:id="16" w:name="_GoBack"/>
+      <w:bookmarkEnd w:id="16"/>
+    </w:p>
+    <w:p>
+      <w:pPr>
         <w:pStyle w:val="Heading2"/>
         <w:rPr>
           <w:rFonts w:cstheme="minorHAnsi"/>
           <w:lang w:eastAsia="zh-CN"/>
         </w:rPr>
       </w:pPr>
-      <w:bookmarkStart w:id="16" w:name="_Toc26352458"/>
+      <w:bookmarkStart w:id="17" w:name="_Toc26352458"/>
       <w:r>
         <w:rPr>
           <w:rFonts w:eastAsia="Times New Roman"/>
@@ -5099,7 +5254,7 @@
         </w:rPr>
         <w:t>Operational Constraints</w:t>
       </w:r>
-      <w:bookmarkEnd w:id="16"/>
+      <w:bookmarkEnd w:id="17"/>
     </w:p>
     <w:p>
       <w:pPr>
@@ -5183,14 +5338,14 @@
       <w:pPr>
         <w:pStyle w:val="Heading2"/>
       </w:pPr>
-      <w:bookmarkStart w:id="17" w:name="_Toc26352459"/>
+      <w:bookmarkStart w:id="18" w:name="_Toc26352459"/>
       <w:r>
         <w:t>3</w:t>
       </w:r>
       <w:r>
         <w:t>.7 Delivery</w:t>
       </w:r>
-      <w:bookmarkEnd w:id="17"/>
+      <w:bookmarkEnd w:id="18"/>
     </w:p>
     <w:p>
       <w:pPr>
@@ -5213,7 +5368,7 @@
       <w:pPr>
         <w:pStyle w:val="Heading2"/>
       </w:pPr>
-      <w:bookmarkStart w:id="18" w:name="_Toc26352460"/>
+      <w:bookmarkStart w:id="19" w:name="_Toc26352460"/>
       <w:r>
         <w:t>3</w:t>
       </w:r>
@@ -5231,98 +5386,98 @@
       </w:r>
       <w:r>
         <w:t xml:space="preserve"> List</w:t>
-      </w:r>
-      <w:bookmarkEnd w:id="18"/>
-    </w:p>
-    <w:p>
-      <w:pPr>
-        <w:rPr>
-          <w:i/>
-          <w:iCs/>
-        </w:rPr>
-      </w:pPr>
-      <w:r>
-        <w:rPr>
-          <w:i/>
-          <w:iCs/>
-        </w:rPr>
-        <w:t>David Bradbury – Managing Director</w:t>
-      </w:r>
-    </w:p>
-    <w:p>
-      <w:pPr>
-        <w:rPr>
-          <w:i/>
-          <w:iCs/>
-        </w:rPr>
-      </w:pPr>
-      <w:r>
-        <w:rPr>
-          <w:i/>
-          <w:iCs/>
-        </w:rPr>
-        <w:t>Roberto Fernandez – Backend Application Manager and Project PM</w:t>
-      </w:r>
-    </w:p>
-    <w:p>
-      <w:pPr>
-        <w:rPr>
-          <w:color w:val="000000"/>
-        </w:rPr>
-      </w:pPr>
-      <w:r>
-        <w:rPr>
-          <w:i/>
-          <w:iCs/>
-        </w:rPr>
-        <w:t>Chris Lucas – Consultant Liaison</w:t>
-      </w:r>
-      <w:r>
-        <w:rPr>
-          <w:sz w:val="28"/>
-          <w:szCs w:val="28"/>
-        </w:rPr>
-        <w:br w:type="page"/>
-      </w:r>
-    </w:p>
-    <w:p>
-      <w:pPr>
-        <w:pStyle w:val="Heading1"/>
-      </w:pPr>
-      <w:bookmarkStart w:id="19" w:name="_Toc26352461"/>
-      <w:r>
-        <w:lastRenderedPageBreak/>
-        <w:t>4</w:t>
-      </w:r>
-      <w:r>
-        <w:t xml:space="preserve"> </w:t>
-      </w:r>
-      <w:r>
-        <w:t>Automat</w:t>
-      </w:r>
-      <w:r>
-        <w:t>ion Details</w:t>
       </w:r>
       <w:bookmarkEnd w:id="19"/>
     </w:p>
     <w:p>
       <w:pPr>
-        <w:pStyle w:val="Heading2"/>
-      </w:pPr>
-      <w:bookmarkStart w:id="20" w:name="_Toc26352462"/>
-      <w:r>
+        <w:rPr>
+          <w:i/>
+          <w:iCs/>
+        </w:rPr>
+      </w:pPr>
+      <w:r>
+        <w:rPr>
+          <w:i/>
+          <w:iCs/>
+        </w:rPr>
+        <w:t>David Bradbury – Managing Director</w:t>
+      </w:r>
+    </w:p>
+    <w:p>
+      <w:pPr>
+        <w:rPr>
+          <w:i/>
+          <w:iCs/>
+        </w:rPr>
+      </w:pPr>
+      <w:r>
+        <w:rPr>
+          <w:i/>
+          <w:iCs/>
+        </w:rPr>
+        <w:t>Roberto Fernandez – Backend Application Manager and Project PM</w:t>
+      </w:r>
+    </w:p>
+    <w:p>
+      <w:pPr>
+        <w:rPr>
+          <w:color w:val="000000"/>
+        </w:rPr>
+      </w:pPr>
+      <w:r>
+        <w:rPr>
+          <w:i/>
+          <w:iCs/>
+        </w:rPr>
+        <w:t>Chris Lucas – Consultant Liaison</w:t>
+      </w:r>
+      <w:r>
+        <w:rPr>
+          <w:sz w:val="28"/>
+          <w:szCs w:val="28"/>
+        </w:rPr>
+        <w:br w:type="page"/>
+      </w:r>
+    </w:p>
+    <w:p>
+      <w:pPr>
+        <w:pStyle w:val="Heading1"/>
+      </w:pPr>
+      <w:bookmarkStart w:id="20" w:name="_Toc26352461"/>
+      <w:r>
+        <w:lastRenderedPageBreak/>
         <w:t>4</w:t>
       </w:r>
       <w:r>
-        <w:t>.1 Automation Walkthrough</w:t>
+        <w:t xml:space="preserve"> </w:t>
+      </w:r>
+      <w:r>
+        <w:t>Automat</w:t>
+      </w:r>
+      <w:r>
+        <w:t>ion Details</w:t>
       </w:r>
       <w:bookmarkEnd w:id="20"/>
     </w:p>
     <w:p>
       <w:pPr>
+        <w:pStyle w:val="Heading2"/>
+      </w:pPr>
+      <w:bookmarkStart w:id="21" w:name="_Toc26352462"/>
+      <w:r>
+        <w:t>4</w:t>
+      </w:r>
+      <w:r>
+        <w:t>.1 Automation Walkthrough</w:t>
+      </w:r>
+      <w:bookmarkEnd w:id="21"/>
+    </w:p>
+    <w:p>
+      <w:pPr>
         <w:pStyle w:val="Heading3"/>
       </w:pPr>
-      <w:bookmarkStart w:id="21" w:name="_Toc26352463"/>
+      <w:bookmarkStart w:id="22" w:name="_Toc26352463"/>
       <w:r>
         <w:t>4.1.</w:t>
       </w:r>
@@ -5340,7 +5495,7 @@
         </w:rPr>
         <w:t>First robot action</w:t>
       </w:r>
-      <w:bookmarkEnd w:id="21"/>
+      <w:bookmarkEnd w:id="22"/>
     </w:p>
     <w:p>
       <w:pPr>
@@ -5460,7 +5615,7 @@
       <w:pPr>
         <w:pStyle w:val="Heading3"/>
       </w:pPr>
-      <w:bookmarkStart w:id="22" w:name="_Toc26352464"/>
+      <w:bookmarkStart w:id="23" w:name="_Toc26352464"/>
       <w:r>
         <w:t>4.1.</w:t>
       </w:r>
@@ -5478,7 +5633,7 @@
         </w:rPr>
         <w:t>second robot action</w:t>
       </w:r>
-      <w:bookmarkEnd w:id="22"/>
+      <w:bookmarkEnd w:id="23"/>
     </w:p>
     <w:p>
       <w:pPr>
@@ -5598,8 +5753,8 @@
       <w:pPr>
         <w:pStyle w:val="Heading3"/>
       </w:pPr>
-      <w:bookmarkStart w:id="23" w:name="_Toc26352465"/>
-      <w:bookmarkStart w:id="24" w:name="_Hlk504469298"/>
+      <w:bookmarkStart w:id="24" w:name="_Toc26352465"/>
+      <w:bookmarkStart w:id="25" w:name="_Hlk504469298"/>
       <w:r>
         <w:t>4</w:t>
       </w:r>
@@ -5639,7 +5794,7 @@
         </w:rPr>
         <w:t xml:space="preserve"> etc.</w:t>
       </w:r>
-      <w:bookmarkEnd w:id="23"/>
+      <w:bookmarkEnd w:id="24"/>
     </w:p>
     <w:p>
       <w:pPr>
@@ -5667,8 +5822,8 @@
       <w:pPr>
         <w:pStyle w:val="Heading2"/>
       </w:pPr>
-      <w:bookmarkStart w:id="25" w:name="_Toc26352466"/>
-      <w:bookmarkEnd w:id="24"/>
+      <w:bookmarkStart w:id="26" w:name="_Toc26352466"/>
+      <w:bookmarkEnd w:id="25"/>
       <w:r>
         <w:t>4</w:t>
       </w:r>
@@ -5681,16 +5836,16 @@
       <w:r>
         <w:t>porting</w:t>
       </w:r>
-      <w:bookmarkEnd w:id="25"/>
+      <w:bookmarkEnd w:id="26"/>
     </w:p>
     <w:p>
       <w:pPr>
         <w:pStyle w:val="Heading3"/>
       </w:pPr>
-      <w:bookmarkStart w:id="26" w:name="_Toc449536189"/>
-      <w:bookmarkStart w:id="27" w:name="_Toc465762668"/>
-      <w:bookmarkStart w:id="28" w:name="_Toc479683554"/>
-      <w:bookmarkStart w:id="29" w:name="_Toc26352467"/>
+      <w:bookmarkStart w:id="27" w:name="_Toc449536189"/>
+      <w:bookmarkStart w:id="28" w:name="_Toc465762668"/>
+      <w:bookmarkStart w:id="29" w:name="_Toc479683554"/>
+      <w:bookmarkStart w:id="30" w:name="_Toc26352467"/>
       <w:r>
         <w:t>4</w:t>
       </w:r>
@@ -5706,10 +5861,10 @@
       <w:r>
         <w:t>Business Exceptions</w:t>
       </w:r>
-      <w:bookmarkEnd w:id="26"/>
       <w:bookmarkEnd w:id="27"/>
       <w:bookmarkEnd w:id="28"/>
       <w:bookmarkEnd w:id="29"/>
+      <w:bookmarkEnd w:id="30"/>
     </w:p>
     <w:tbl>
       <w:tblPr>
@@ -5870,7 +6025,7 @@
       <w:pPr>
         <w:pStyle w:val="Heading3"/>
       </w:pPr>
-      <w:bookmarkStart w:id="30" w:name="_Toc26352468"/>
+      <w:bookmarkStart w:id="31" w:name="_Toc26352468"/>
       <w:r>
         <w:t>4</w:t>
       </w:r>
@@ -5883,7 +6038,7 @@
       <w:r>
         <w:t xml:space="preserve"> Exceptions</w:t>
       </w:r>
-      <w:bookmarkEnd w:id="30"/>
+      <w:bookmarkEnd w:id="31"/>
     </w:p>
     <w:tbl>
       <w:tblPr>
@@ -6068,7 +6223,7 @@
       <w:pPr>
         <w:pStyle w:val="Heading3"/>
       </w:pPr>
-      <w:bookmarkStart w:id="31" w:name="_Toc26352469"/>
+      <w:bookmarkStart w:id="32" w:name="_Toc26352469"/>
       <w:r>
         <w:lastRenderedPageBreak/>
         <w:t>4</w:t>
@@ -6082,8 +6237,6 @@
       <w:r>
         <w:t>Performance</w:t>
       </w:r>
-      <w:bookmarkStart w:id="32" w:name="_GoBack"/>
-      <w:bookmarkEnd w:id="31"/>
       <w:bookmarkEnd w:id="32"/>
     </w:p>
     <w:p>
@@ -15891,7 +16044,7 @@
 </file>
 
 <file path=customXml/itemProps4.xml><?xml version="1.0" encoding="utf-8"?>
-<ds:datastoreItem xmlns:ds="http://schemas.openxmlformats.org/officeDocument/2006/customXml" ds:itemID="{917500AA-BD70-4ADC-9C01-03455BBEBA13}">
+<ds:datastoreItem xmlns:ds="http://schemas.openxmlformats.org/officeDocument/2006/customXml" ds:itemID="{5CD3A065-6A53-45E5-BBD7-3454227A5FAD}">
   <ds:schemaRefs>
     <ds:schemaRef ds:uri="http://schemas.openxmlformats.org/officeDocument/2006/bibliography"/>
   </ds:schemaRefs>

</xml_diff>